<commit_message>
Added 13th file. Changed all text
</commit_message>
<xml_diff>
--- a/Docs/13.ПРОГРАММА И МЕТОДИКА ИСПЫТАНИЙ.docx
+++ b/Docs/13.ПРОГРАММА И МЕТОДИКА ИСПЫТАНИЙ.docx
@@ -11,6 +11,8 @@
         </w:rPr>
       </w:pPr>
       <w:bookmarkStart w:id="0" w:name="_Toc42026726"/>
+      <w:bookmarkStart w:id="1" w:name="_Hlk101973419"/>
+      <w:bookmarkEnd w:id="1"/>
       <w:r>
         <w:rPr>
           <w:b/>
@@ -30,10 +32,7 @@
         <w:pStyle w:val="a1"/>
       </w:pPr>
       <w:r>
-        <w:t>В данном разделе приводится программа и методика испытаний, разработанного</w:t>
-      </w:r>
-      <w:r>
-        <w:t xml:space="preserve"> </w:t>
+        <w:t xml:space="preserve">В данном разделе приводится программа и методика испытаний, разработанного </w:t>
       </w:r>
       <w:r>
         <w:t xml:space="preserve">клиент-серверного приложения «Электронный журнал». </w:t>
@@ -53,22 +52,7 @@
         <w:contextualSpacing/>
       </w:pPr>
       <w:r>
-        <w:t xml:space="preserve">Таблица </w:t>
-      </w:r>
-      <w:r>
-        <w:t>5</w:t>
-      </w:r>
-      <w:r>
-        <w:t>.</w:t>
-      </w:r>
-      <w:r>
-        <w:t>1</w:t>
-      </w:r>
-      <w:r>
-        <w:t xml:space="preserve"> – </w:t>
-      </w:r>
-      <w:r>
-        <w:t>Минимальные системные требования</w:t>
+        <w:t>Таблица 5.1 – Минимальные системные требования</w:t>
       </w:r>
     </w:p>
     <w:tbl>
@@ -335,16 +319,7 @@
         <w:contextualSpacing/>
       </w:pPr>
       <w:r>
-        <w:t xml:space="preserve">Таблица </w:t>
-      </w:r>
-      <w:r>
-        <w:t>5</w:t>
-      </w:r>
-      <w:r>
-        <w:t xml:space="preserve">.2 – </w:t>
-      </w:r>
-      <w:r>
-        <w:t>Рекомендуемые системные требования</w:t>
+        <w:t>Таблица 5.2 – Рекомендуемые системные требования</w:t>
       </w:r>
     </w:p>
     <w:tbl>
@@ -612,13 +587,7 @@
         </w:rPr>
       </w:pPr>
       <w:r>
-        <w:t xml:space="preserve">Проверка </w:t>
-      </w:r>
-      <w:r>
-        <w:t>работоспособности</w:t>
-      </w:r>
-      <w:r>
-        <w:t xml:space="preserve"> приложения будет состоять из следующих шагов</w:t>
+        <w:t>Проверка работоспособности приложения будет состоять из следующих шагов</w:t>
       </w:r>
       <w:r>
         <w:rPr>
@@ -975,13 +944,7 @@
       </w:pPr>
       <w:r>
         <w:lastRenderedPageBreak/>
-        <w:t xml:space="preserve">Самой главной частью любого приложения с личными данными является безопасность. Для обеспечения безопасности необходимы </w:t>
-      </w:r>
-      <w:r>
-        <w:t xml:space="preserve">специальные </w:t>
-      </w:r>
-      <w:r>
-        <w:t xml:space="preserve">механизмы. В случае разработанного приложения использовался </w:t>
+        <w:t xml:space="preserve">Самой главной частью любого приложения с личными данными является безопасность. Для обеспечения безопасности необходимы специальные механизмы. В случае разработанного приложения использовался </w:t>
       </w:r>
       <w:r>
         <w:rPr>
@@ -1030,16 +993,7 @@
         <w:contextualSpacing/>
       </w:pPr>
       <w:r>
-        <w:t>Таблица 5.</w:t>
-      </w:r>
-      <w:r>
-        <w:t>3</w:t>
-      </w:r>
-      <w:r>
-        <w:t xml:space="preserve"> – </w:t>
-      </w:r>
-      <w:r>
-        <w:t xml:space="preserve">Тесты, для проверки работоспособности </w:t>
+        <w:t xml:space="preserve">Таблица 5.3 – Тесты, для проверки работоспособности </w:t>
       </w:r>
       <w:r>
         <w:rPr>
@@ -1175,6 +1129,9 @@
             <w:r>
               <w:t>Авторизация в приложении с помощью аккаунта №1</w:t>
             </w:r>
+            <w:r>
+              <w:t>.</w:t>
+            </w:r>
           </w:p>
         </w:tc>
         <w:tc>
@@ -1193,6 +1150,9 @@
             <w:r>
               <w:t>ыдача сервисом токена №1</w:t>
             </w:r>
+            <w:r>
+              <w:t>.</w:t>
+            </w:r>
           </w:p>
         </w:tc>
         <w:tc>
@@ -1208,6 +1168,9 @@
             </w:pPr>
             <w:r>
               <w:t>Да</w:t>
+            </w:r>
+            <w:r>
+              <w:t>.</w:t>
             </w:r>
           </w:p>
         </w:tc>
@@ -1244,10 +1207,10 @@
               <w:jc w:val="center"/>
             </w:pPr>
             <w:r>
-              <w:t xml:space="preserve">Авторизация в приложении с помощью аккаунта </w:t>
-            </w:r>
-            <w:r>
-              <w:t>№2</w:t>
+              <w:t>Авторизация в приложении с помощью аккаунта №2</w:t>
+            </w:r>
+            <w:r>
+              <w:t>.</w:t>
             </w:r>
           </w:p>
         </w:tc>
@@ -1265,10 +1228,10 @@
               <w:t xml:space="preserve">Пользователю необходимо ввести логин и пароль, либо авторизоваться с помощью других поддерживаемых сервисов. После чего произойдет выдача </w:t>
             </w:r>
             <w:r>
-              <w:t>сервисом токена №</w:t>
-            </w:r>
-            <w:r>
-              <w:t>2, отличного от токена, выданного в тесте №1</w:t>
+              <w:t>сервисом токена №2, отличного от токена, выданного в тесте №1</w:t>
+            </w:r>
+            <w:r>
+              <w:t>.</w:t>
             </w:r>
           </w:p>
         </w:tc>
@@ -1285,6 +1248,9 @@
             </w:pPr>
             <w:r>
               <w:t>Да</w:t>
+            </w:r>
+            <w:r>
+              <w:t>.</w:t>
             </w:r>
           </w:p>
         </w:tc>
@@ -1326,6 +1292,9 @@
             <w:r>
               <w:t>2</w:t>
             </w:r>
+            <w:r>
+              <w:t>.</w:t>
+            </w:r>
           </w:p>
         </w:tc>
         <w:tc>
@@ -1365,6 +1334,9 @@
             </w:pPr>
             <w:r>
               <w:t>Да</w:t>
+            </w:r>
+            <w:r>
+              <w:t>.</w:t>
             </w:r>
           </w:p>
         </w:tc>
@@ -1409,6 +1381,9 @@
             <w:r>
               <w:t>Попытка авторизации через несуществующий аккаунт</w:t>
             </w:r>
+            <w:r>
+              <w:t>.</w:t>
+            </w:r>
           </w:p>
         </w:tc>
         <w:tc>
@@ -1424,6 +1399,9 @@
             <w:r>
               <w:t>Провал авторизации. Соответствующее сообщение на экране пользователя</w:t>
             </w:r>
+            <w:r>
+              <w:t>.</w:t>
+            </w:r>
           </w:p>
         </w:tc>
         <w:tc>
@@ -1439,6 +1417,9 @@
             </w:pPr>
             <w:r>
               <w:t>Да</w:t>
+            </w:r>
+            <w:r>
+              <w:t>.</w:t>
             </w:r>
           </w:p>
         </w:tc>
@@ -1580,13 +1561,7 @@
         <w:rPr>
           <w:color w:val="000000" w:themeColor="text1"/>
         </w:rPr>
-        <w:t>Результат теста №</w:t>
-      </w:r>
-      <w:r>
-        <w:rPr>
-          <w:color w:val="000000" w:themeColor="text1"/>
-        </w:rPr>
-        <w:t>1</w:t>
+        <w:t>Результат теста №1</w:t>
       </w:r>
     </w:p>
     <w:p>
@@ -1799,13 +1774,7 @@
       </w:r>
       <w:r>
         <w:tab/>
-        <w:t xml:space="preserve">           </w:t>
-      </w:r>
-      <w:r>
-        <w:t xml:space="preserve">                 </w:t>
-      </w:r>
-      <w:r>
-        <w:t>б)</w:t>
+        <w:t xml:space="preserve">                            б)</w:t>
       </w:r>
     </w:p>
     <w:p>
@@ -1986,15 +1955,7 @@
           <w:color w:val="000000"/>
           <w:szCs w:val="28"/>
         </w:rPr>
-        <w:t xml:space="preserve"> </w:t>
-      </w:r>
-      <w:r>
-        <w:rPr>
-          <w:rFonts w:cs="Times New Roman"/>
-          <w:color w:val="000000"/>
-          <w:szCs w:val="28"/>
-        </w:rPr>
-        <w:t>№4</w:t>
+        <w:t xml:space="preserve"> №4</w:t>
       </w:r>
     </w:p>
     <w:p>
@@ -2047,16 +2008,7 @@
           <w:szCs w:val="28"/>
         </w:rPr>
         <w:lastRenderedPageBreak/>
-        <w:t xml:space="preserve"> </w:t>
-      </w:r>
-      <w:r>
-        <w:rPr>
-          <w:rFonts w:eastAsiaTheme="majorEastAsia" w:cstheme="majorBidi"/>
-          <w:b/>
-          <w:color w:val="000000" w:themeColor="text1"/>
-          <w:szCs w:val="28"/>
-        </w:rPr>
-        <w:t>П</w:t>
+        <w:t xml:space="preserve"> П</w:t>
       </w:r>
       <w:r>
         <w:rPr>
@@ -2168,16 +2120,7 @@
         <w:contextualSpacing/>
       </w:pPr>
       <w:r>
-        <w:t>Таблица 5.</w:t>
-      </w:r>
-      <w:r>
-        <w:t>4</w:t>
-      </w:r>
-      <w:r>
-        <w:t xml:space="preserve"> – Тесты, для </w:t>
-      </w:r>
-      <w:r>
-        <w:t>п</w:t>
+        <w:t>Таблица 5.4 – Тесты, для п</w:t>
       </w:r>
       <w:r>
         <w:t>роверк</w:t>
@@ -2286,10 +2229,7 @@
               <w:jc w:val="center"/>
             </w:pPr>
             <w:r>
-              <w:t>6</w:t>
-            </w:r>
-            <w:r>
-              <w:t>.</w:t>
+              <w:t>6.</w:t>
             </w:r>
           </w:p>
         </w:tc>
@@ -2322,6 +2262,9 @@
               </w:rPr>
               <w:t>Creator</w:t>
             </w:r>
+            <w:r>
+              <w:t>.</w:t>
+            </w:r>
           </w:p>
         </w:tc>
         <w:tc>
@@ -2352,11 +2295,24 @@
             </w:pPr>
             <w:r>
               <w:t>Да</w:t>
+            </w:r>
+            <w:r>
+              <w:t>.</w:t>
             </w:r>
           </w:p>
         </w:tc>
       </w:tr>
     </w:tbl>
+    <w:p>
+      <w:pPr>
+        <w:rPr>
+          <w:rFonts w:eastAsiaTheme="majorEastAsia" w:cstheme="majorBidi"/>
+          <w:bCs/>
+          <w:color w:val="000000" w:themeColor="text1"/>
+          <w:szCs w:val="28"/>
+        </w:rPr>
+      </w:pPr>
+    </w:p>
     <w:p>
       <w:pPr>
         <w:rPr>
@@ -2476,15 +2432,7 @@
           <w:color w:val="000000"/>
           <w:szCs w:val="28"/>
         </w:rPr>
-        <w:t xml:space="preserve">Результат выполнения </w:t>
-      </w:r>
-      <w:r>
-        <w:rPr>
-          <w:rFonts w:cs="Times New Roman"/>
-          <w:color w:val="000000"/>
-          <w:szCs w:val="28"/>
-        </w:rPr>
-        <w:t>теста №6</w:t>
+        <w:t>Результат выполнения теста №6</w:t>
       </w:r>
     </w:p>
     <w:p>
@@ -2795,22 +2743,10 @@
         <w:contextualSpacing/>
       </w:pPr>
       <w:r>
-        <w:t>Таблица 5.</w:t>
-      </w:r>
-      <w:r>
-        <w:t>5</w:t>
-      </w:r>
-      <w:r>
-        <w:t xml:space="preserve"> – Тесты, </w:t>
-      </w:r>
-      <w:r>
-        <w:t>для п</w:t>
-      </w:r>
-      <w:r>
-        <w:t>роверки</w:t>
-      </w:r>
-      <w:r>
-        <w:t xml:space="preserve"> качества отображаемого интерфейса</w:t>
+        <w:t>Таблица 5.5 – Тесты, для п</w:t>
+      </w:r>
+      <w:r>
+        <w:t>роверки качества отображаемого интерфейса</w:t>
       </w:r>
     </w:p>
     <w:tbl>
@@ -2910,7 +2846,23 @@
               <w:jc w:val="center"/>
             </w:pPr>
             <w:r>
-              <w:t>7</w:t>
+              <w:t>7.</w:t>
+            </w:r>
+          </w:p>
+        </w:tc>
+        <w:tc>
+          <w:tcPr>
+            <w:tcW w:w="3442" w:type="dxa"/>
+            <w:vAlign w:val="center"/>
+          </w:tcPr>
+          <w:p>
+            <w:pPr>
+              <w:pStyle w:val="a1"/>
+              <w:ind w:firstLine="0"/>
+              <w:jc w:val="center"/>
+            </w:pPr>
+            <w:r>
+              <w:t>Проверка качества отображения интерфейса: отображение окон по центру экрана, удобность в чтении цветовой гаммы</w:t>
             </w:r>
             <w:r>
               <w:t>.</w:t>
@@ -2919,22 +2871,6 @@
         </w:tc>
         <w:tc>
           <w:tcPr>
-            <w:tcW w:w="3442" w:type="dxa"/>
-            <w:vAlign w:val="center"/>
-          </w:tcPr>
-          <w:p>
-            <w:pPr>
-              <w:pStyle w:val="a1"/>
-              <w:ind w:firstLine="0"/>
-              <w:jc w:val="center"/>
-            </w:pPr>
-            <w:r>
-              <w:t>Проверка качества отображения интерфейса: отображение окон по центру экрана, удобность в чтении цветовой гаммы</w:t>
-            </w:r>
-          </w:p>
-        </w:tc>
-        <w:tc>
-          <w:tcPr>
             <w:tcW w:w="3445" w:type="dxa"/>
             <w:vAlign w:val="center"/>
           </w:tcPr>
@@ -2944,34 +2880,17 @@
               <w:ind w:firstLine="0"/>
             </w:pPr>
             <w:r>
-              <w:t>В</w:t>
-            </w:r>
-            <w:r>
-              <w:t xml:space="preserve">се окна расположены по центру экрана, </w:t>
-            </w:r>
-            <w:r>
-              <w:t>за</w:t>
-            </w:r>
-            <w:r>
-              <w:t xml:space="preserve">фиксированы </w:t>
-            </w:r>
-            <w:r>
-              <w:t>по</w:t>
-            </w:r>
-          </w:p>
-          <w:p>
-            <w:pPr>
-              <w:pStyle w:val="a1"/>
-              <w:ind w:firstLine="0"/>
-            </w:pPr>
-            <w:r>
-              <w:t>размере. Цветовая гамма читабельна (</w:t>
-            </w:r>
-            <w:r>
-              <w:t>белый текст на темном фоне</w:t>
-            </w:r>
-            <w:r>
-              <w:t>).</w:t>
+              <w:t>Все окна расположены по центру экрана, зафиксированы по</w:t>
+            </w:r>
+          </w:p>
+          <w:p>
+            <w:pPr>
+              <w:pStyle w:val="a1"/>
+              <w:ind w:firstLine="0"/>
+            </w:pPr>
+            <w:r>
+              <w:lastRenderedPageBreak/>
+              <w:t>размере. Цветовая гамма читабельна (белый текст на темном фоне).</w:t>
             </w:r>
           </w:p>
         </w:tc>
@@ -2987,7 +2906,11 @@
               <w:jc w:val="center"/>
             </w:pPr>
             <w:r>
+              <w:lastRenderedPageBreak/>
               <w:t>Да</w:t>
+            </w:r>
+            <w:r>
+              <w:t>.</w:t>
             </w:r>
           </w:p>
         </w:tc>
@@ -3006,11 +2929,24 @@
           <w:szCs w:val="28"/>
         </w:rPr>
       </w:pPr>
+    </w:p>
+    <w:p>
+      <w:pPr>
+        <w:pStyle w:val="a6"/>
+        <w:spacing w:after="0"/>
+        <w:ind w:left="0"/>
+        <w:jc w:val="center"/>
+        <w:rPr>
+          <w:rFonts w:eastAsiaTheme="majorEastAsia" w:cstheme="majorBidi"/>
+          <w:bCs/>
+          <w:color w:val="000000" w:themeColor="text1"/>
+          <w:szCs w:val="28"/>
+        </w:rPr>
+      </w:pPr>
       <w:r>
         <w:rPr>
           <w:noProof/>
         </w:rPr>
-        <w:lastRenderedPageBreak/>
         <w:drawing>
           <wp:inline distT="0" distB="0" distL="0" distR="0" wp14:anchorId="4A6B1D78" wp14:editId="371D18D0">
             <wp:extent cx="4124915" cy="3582955"/>
@@ -3117,15 +3053,7 @@
           <w:color w:val="000000"/>
           <w:szCs w:val="28"/>
         </w:rPr>
-        <w:t>Результат выполнения теста №</w:t>
-      </w:r>
-      <w:r>
-        <w:rPr>
-          <w:rFonts w:cs="Times New Roman"/>
-          <w:color w:val="000000"/>
-          <w:szCs w:val="28"/>
-        </w:rPr>
-        <w:t>7</w:t>
+        <w:t>Результат выполнения теста №7</w:t>
       </w:r>
     </w:p>
     <w:p>
@@ -3187,13 +3115,12 @@
     <w:p>
       <w:pPr>
         <w:pStyle w:val="a6"/>
-        <w:ind w:left="709"/>
-        <w:rPr>
-          <w:rFonts w:eastAsiaTheme="majorEastAsia" w:cstheme="majorBidi"/>
-          <w:bCs/>
-          <w:color w:val="000000" w:themeColor="text1"/>
-          <w:szCs w:val="28"/>
-          <w:lang w:val="en-US"/>
+        <w:ind w:left="0" w:firstLine="709"/>
+        <w:rPr>
+          <w:rFonts w:eastAsiaTheme="majorEastAsia" w:cstheme="majorBidi"/>
+          <w:bCs/>
+          <w:color w:val="000000" w:themeColor="text1"/>
+          <w:szCs w:val="28"/>
         </w:rPr>
       </w:pPr>
       <w:r>
@@ -3205,9 +3132,580 @@
         </w:rPr>
         <w:t xml:space="preserve">База данных – один из основных элементов разработанного приложения. Для функционирования проекта, </w:t>
       </w:r>
-      <w:bookmarkStart w:id="1" w:name="_GoBack"/>
-      <w:bookmarkEnd w:id="1"/>
-    </w:p>
+      <w:r>
+        <w:rPr>
+          <w:rFonts w:eastAsiaTheme="majorEastAsia" w:cstheme="majorBidi"/>
+          <w:bCs/>
+          <w:color w:val="000000" w:themeColor="text1"/>
+          <w:szCs w:val="28"/>
+        </w:rPr>
+        <w:t xml:space="preserve">существуют проверки на наличие подключения приложения к базе данных. </w:t>
+      </w:r>
+    </w:p>
+    <w:p>
+      <w:pPr>
+        <w:pStyle w:val="a6"/>
+        <w:ind w:left="0" w:firstLine="709"/>
+        <w:rPr>
+          <w:rFonts w:eastAsiaTheme="majorEastAsia" w:cstheme="majorBidi"/>
+          <w:bCs/>
+          <w:color w:val="000000" w:themeColor="text1"/>
+          <w:szCs w:val="28"/>
+        </w:rPr>
+      </w:pPr>
+    </w:p>
+    <w:p>
+      <w:pPr>
+        <w:pStyle w:val="a6"/>
+        <w:spacing w:after="0"/>
+        <w:ind w:left="0"/>
+        <w:rPr>
+          <w:rFonts w:eastAsiaTheme="majorEastAsia" w:cstheme="majorBidi"/>
+          <w:bCs/>
+          <w:color w:val="000000" w:themeColor="text1"/>
+          <w:szCs w:val="28"/>
+        </w:rPr>
+      </w:pPr>
+      <w:r>
+        <w:t>Таблица 5.6 – Тесты, для п</w:t>
+      </w:r>
+      <w:r>
+        <w:t>роверк</w:t>
+      </w:r>
+      <w:r>
+        <w:t>и</w:t>
+      </w:r>
+      <w:r>
+        <w:t xml:space="preserve"> подключения к базе данных и правильности ее работы</w:t>
+      </w:r>
+    </w:p>
+    <w:tbl>
+      <w:tblPr>
+        <w:tblStyle w:val="af7"/>
+        <w:tblW w:w="9207" w:type="dxa"/>
+        <w:tblLook w:val="04A0" w:firstRow="1" w:lastRow="0" w:firstColumn="1" w:lastColumn="0" w:noHBand="0" w:noVBand="1"/>
+      </w:tblPr>
+      <w:tblGrid>
+        <w:gridCol w:w="1107"/>
+        <w:gridCol w:w="3442"/>
+        <w:gridCol w:w="3445"/>
+        <w:gridCol w:w="1213"/>
+      </w:tblGrid>
+      <w:tr>
+        <w:trPr>
+          <w:trHeight w:val="1194"/>
+        </w:trPr>
+        <w:tc>
+          <w:tcPr>
+            <w:tcW w:w="1107" w:type="dxa"/>
+            <w:vAlign w:val="center"/>
+          </w:tcPr>
+          <w:p>
+            <w:pPr>
+              <w:pStyle w:val="a1"/>
+              <w:ind w:firstLine="0"/>
+              <w:jc w:val="center"/>
+            </w:pPr>
+            <w:r>
+              <w:t>Номер теста</w:t>
+            </w:r>
+          </w:p>
+        </w:tc>
+        <w:tc>
+          <w:tcPr>
+            <w:tcW w:w="3442" w:type="dxa"/>
+            <w:vAlign w:val="center"/>
+          </w:tcPr>
+          <w:p>
+            <w:pPr>
+              <w:pStyle w:val="a1"/>
+              <w:ind w:firstLine="0"/>
+              <w:jc w:val="center"/>
+            </w:pPr>
+            <w:r>
+              <w:t>Содержание теста</w:t>
+            </w:r>
+          </w:p>
+        </w:tc>
+        <w:tc>
+          <w:tcPr>
+            <w:tcW w:w="3445" w:type="dxa"/>
+            <w:vAlign w:val="center"/>
+          </w:tcPr>
+          <w:p>
+            <w:pPr>
+              <w:pStyle w:val="a1"/>
+              <w:ind w:firstLine="0"/>
+              <w:jc w:val="center"/>
+            </w:pPr>
+            <w:r>
+              <w:t>Ожидаемый результат</w:t>
+            </w:r>
+          </w:p>
+        </w:tc>
+        <w:tc>
+          <w:tcPr>
+            <w:tcW w:w="1213" w:type="dxa"/>
+            <w:vAlign w:val="center"/>
+          </w:tcPr>
+          <w:p>
+            <w:pPr>
+              <w:pStyle w:val="a1"/>
+              <w:ind w:firstLine="0"/>
+              <w:jc w:val="center"/>
+            </w:pPr>
+            <w:r>
+              <w:t>Тест пройден</w:t>
+            </w:r>
+          </w:p>
+        </w:tc>
+      </w:tr>
+      <w:tr>
+        <w:trPr>
+          <w:trHeight w:val="1166"/>
+        </w:trPr>
+        <w:tc>
+          <w:tcPr>
+            <w:tcW w:w="1107" w:type="dxa"/>
+            <w:vAlign w:val="center"/>
+          </w:tcPr>
+          <w:p>
+            <w:pPr>
+              <w:pStyle w:val="a1"/>
+              <w:ind w:firstLine="0"/>
+              <w:jc w:val="center"/>
+            </w:pPr>
+            <w:r>
+              <w:t>8.</w:t>
+            </w:r>
+          </w:p>
+        </w:tc>
+        <w:tc>
+          <w:tcPr>
+            <w:tcW w:w="3442" w:type="dxa"/>
+            <w:vAlign w:val="center"/>
+          </w:tcPr>
+          <w:p>
+            <w:pPr>
+              <w:pStyle w:val="a1"/>
+              <w:ind w:firstLine="0"/>
+              <w:jc w:val="center"/>
+            </w:pPr>
+            <w:r>
+              <w:t>Попытка авторизации в приложении со включенной базой данных.</w:t>
+            </w:r>
+          </w:p>
+        </w:tc>
+        <w:tc>
+          <w:tcPr>
+            <w:tcW w:w="3445" w:type="dxa"/>
+            <w:vAlign w:val="center"/>
+          </w:tcPr>
+          <w:p>
+            <w:pPr>
+              <w:pStyle w:val="a1"/>
+              <w:ind w:firstLine="0"/>
+            </w:pPr>
+            <w:r>
+              <w:t>Отсутствие каких-либо сторонних звуков, сообщений и т.п.</w:t>
+            </w:r>
+          </w:p>
+        </w:tc>
+        <w:tc>
+          <w:tcPr>
+            <w:tcW w:w="1213" w:type="dxa"/>
+            <w:vAlign w:val="center"/>
+          </w:tcPr>
+          <w:p>
+            <w:pPr>
+              <w:pStyle w:val="a1"/>
+              <w:ind w:firstLine="0"/>
+              <w:jc w:val="center"/>
+            </w:pPr>
+            <w:r>
+              <w:t>Да.</w:t>
+            </w:r>
+          </w:p>
+        </w:tc>
+      </w:tr>
+      <w:tr>
+        <w:trPr>
+          <w:trHeight w:val="1166"/>
+        </w:trPr>
+        <w:tc>
+          <w:tcPr>
+            <w:tcW w:w="1107" w:type="dxa"/>
+            <w:vAlign w:val="center"/>
+          </w:tcPr>
+          <w:p>
+            <w:pPr>
+              <w:pStyle w:val="a1"/>
+              <w:ind w:firstLine="0"/>
+              <w:jc w:val="center"/>
+            </w:pPr>
+            <w:r>
+              <w:lastRenderedPageBreak/>
+              <w:t>9.</w:t>
+            </w:r>
+          </w:p>
+        </w:tc>
+        <w:tc>
+          <w:tcPr>
+            <w:tcW w:w="3442" w:type="dxa"/>
+            <w:vAlign w:val="center"/>
+          </w:tcPr>
+          <w:p>
+            <w:pPr>
+              <w:pStyle w:val="a1"/>
+              <w:ind w:firstLine="0"/>
+              <w:jc w:val="center"/>
+            </w:pPr>
+            <w:r>
+              <w:t>Попытка авторизации в приложении с выключенной базой данных.</w:t>
+            </w:r>
+          </w:p>
+        </w:tc>
+        <w:tc>
+          <w:tcPr>
+            <w:tcW w:w="3445" w:type="dxa"/>
+            <w:vAlign w:val="center"/>
+          </w:tcPr>
+          <w:p>
+            <w:pPr>
+              <w:pStyle w:val="a1"/>
+              <w:ind w:firstLine="0"/>
+            </w:pPr>
+            <w:r>
+              <w:t xml:space="preserve">Звук системной ошибки </w:t>
+            </w:r>
+            <w:r>
+              <w:rPr>
+                <w:lang w:val="en-US"/>
+              </w:rPr>
+              <w:t>Windows</w:t>
+            </w:r>
+            <w:r>
+              <w:t xml:space="preserve">, </w:t>
+            </w:r>
+            <w:r>
+              <w:t>сообщение об отсутствии подключения к базе данных.</w:t>
+            </w:r>
+          </w:p>
+        </w:tc>
+        <w:tc>
+          <w:tcPr>
+            <w:tcW w:w="1213" w:type="dxa"/>
+            <w:vAlign w:val="center"/>
+          </w:tcPr>
+          <w:p>
+            <w:pPr>
+              <w:pStyle w:val="a1"/>
+              <w:ind w:firstLine="0"/>
+              <w:jc w:val="center"/>
+            </w:pPr>
+            <w:r>
+              <w:t>Да.</w:t>
+            </w:r>
+          </w:p>
+        </w:tc>
+      </w:tr>
+      <w:tr>
+        <w:trPr>
+          <w:trHeight w:val="1166"/>
+        </w:trPr>
+        <w:tc>
+          <w:tcPr>
+            <w:tcW w:w="1107" w:type="dxa"/>
+            <w:vAlign w:val="center"/>
+          </w:tcPr>
+          <w:p>
+            <w:pPr>
+              <w:pStyle w:val="a1"/>
+              <w:ind w:firstLine="0"/>
+              <w:jc w:val="center"/>
+            </w:pPr>
+            <w:r>
+              <w:t>10.</w:t>
+            </w:r>
+          </w:p>
+        </w:tc>
+        <w:tc>
+          <w:tcPr>
+            <w:tcW w:w="3442" w:type="dxa"/>
+            <w:vAlign w:val="center"/>
+          </w:tcPr>
+          <w:p>
+            <w:pPr>
+              <w:pStyle w:val="a1"/>
+              <w:ind w:firstLine="0"/>
+              <w:jc w:val="center"/>
+            </w:pPr>
+            <w:r>
+              <w:t>Попытка выставления отметки при включенной базе данных</w:t>
+            </w:r>
+          </w:p>
+        </w:tc>
+        <w:tc>
+          <w:tcPr>
+            <w:tcW w:w="3445" w:type="dxa"/>
+            <w:vAlign w:val="center"/>
+          </w:tcPr>
+          <w:p>
+            <w:pPr>
+              <w:pStyle w:val="a1"/>
+              <w:ind w:firstLine="0"/>
+            </w:pPr>
+            <w:r>
+              <w:t>Отсутствие каких-либо сторонних звуков, сообщений и т.п.</w:t>
+            </w:r>
+          </w:p>
+        </w:tc>
+        <w:tc>
+          <w:tcPr>
+            <w:tcW w:w="1213" w:type="dxa"/>
+            <w:vAlign w:val="center"/>
+          </w:tcPr>
+          <w:p>
+            <w:pPr>
+              <w:pStyle w:val="a1"/>
+              <w:ind w:firstLine="0"/>
+              <w:jc w:val="center"/>
+            </w:pPr>
+            <w:r>
+              <w:t>Да.</w:t>
+            </w:r>
+          </w:p>
+        </w:tc>
+      </w:tr>
+      <w:tr>
+        <w:trPr>
+          <w:trHeight w:val="1166"/>
+        </w:trPr>
+        <w:tc>
+          <w:tcPr>
+            <w:tcW w:w="1107" w:type="dxa"/>
+            <w:vAlign w:val="center"/>
+          </w:tcPr>
+          <w:p>
+            <w:pPr>
+              <w:pStyle w:val="a1"/>
+              <w:ind w:firstLine="0"/>
+              <w:jc w:val="center"/>
+            </w:pPr>
+            <w:r>
+              <w:t>11.</w:t>
+            </w:r>
+          </w:p>
+        </w:tc>
+        <w:tc>
+          <w:tcPr>
+            <w:tcW w:w="3442" w:type="dxa"/>
+            <w:vAlign w:val="center"/>
+          </w:tcPr>
+          <w:p>
+            <w:pPr>
+              <w:pStyle w:val="a1"/>
+              <w:ind w:firstLine="0"/>
+              <w:jc w:val="center"/>
+            </w:pPr>
+            <w:r>
+              <w:t>Попытка выставления отметки при выключенной базе данных</w:t>
+            </w:r>
+          </w:p>
+        </w:tc>
+        <w:tc>
+          <w:tcPr>
+            <w:tcW w:w="3445" w:type="dxa"/>
+            <w:vAlign w:val="center"/>
+          </w:tcPr>
+          <w:p>
+            <w:pPr>
+              <w:pStyle w:val="a1"/>
+              <w:ind w:firstLine="0"/>
+            </w:pPr>
+            <w:r>
+              <w:t xml:space="preserve">Звук системной ошибки </w:t>
+            </w:r>
+            <w:r>
+              <w:rPr>
+                <w:lang w:val="en-US"/>
+              </w:rPr>
+              <w:t>Windows</w:t>
+            </w:r>
+            <w:r>
+              <w:t xml:space="preserve">, </w:t>
+            </w:r>
+            <w:r>
+              <w:t>сообщение об отсутствии подключения к базе данных.</w:t>
+            </w:r>
+          </w:p>
+        </w:tc>
+        <w:tc>
+          <w:tcPr>
+            <w:tcW w:w="1213" w:type="dxa"/>
+            <w:vAlign w:val="center"/>
+          </w:tcPr>
+          <w:p>
+            <w:pPr>
+              <w:pStyle w:val="a1"/>
+              <w:ind w:firstLine="0"/>
+              <w:jc w:val="center"/>
+            </w:pPr>
+            <w:r>
+              <w:t>Да.</w:t>
+            </w:r>
+          </w:p>
+        </w:tc>
+      </w:tr>
+      <w:tr>
+        <w:trPr>
+          <w:trHeight w:val="1166"/>
+        </w:trPr>
+        <w:tc>
+          <w:tcPr>
+            <w:tcW w:w="1107" w:type="dxa"/>
+            <w:vAlign w:val="center"/>
+          </w:tcPr>
+          <w:p>
+            <w:pPr>
+              <w:pStyle w:val="a1"/>
+              <w:ind w:firstLine="0"/>
+              <w:jc w:val="center"/>
+            </w:pPr>
+            <w:r>
+              <w:t>12.</w:t>
+            </w:r>
+          </w:p>
+        </w:tc>
+        <w:tc>
+          <w:tcPr>
+            <w:tcW w:w="3442" w:type="dxa"/>
+            <w:vAlign w:val="center"/>
+          </w:tcPr>
+          <w:p>
+            <w:pPr>
+              <w:pStyle w:val="a1"/>
+              <w:ind w:firstLine="0"/>
+              <w:jc w:val="center"/>
+            </w:pPr>
+            <w:r>
+              <w:t>Попытка просмотра информации о конкретном «ученике» при включенной базе данных</w:t>
+            </w:r>
+          </w:p>
+        </w:tc>
+        <w:tc>
+          <w:tcPr>
+            <w:tcW w:w="3445" w:type="dxa"/>
+            <w:vAlign w:val="center"/>
+          </w:tcPr>
+          <w:p>
+            <w:pPr>
+              <w:pStyle w:val="a1"/>
+              <w:ind w:firstLine="0"/>
+            </w:pPr>
+            <w:r>
+              <w:t>Отсутствие каких-либо сторонних звуков, сообщений и т.п.</w:t>
+            </w:r>
+          </w:p>
+        </w:tc>
+        <w:tc>
+          <w:tcPr>
+            <w:tcW w:w="1213" w:type="dxa"/>
+            <w:vAlign w:val="center"/>
+          </w:tcPr>
+          <w:p>
+            <w:pPr>
+              <w:pStyle w:val="a1"/>
+              <w:ind w:firstLine="0"/>
+              <w:jc w:val="center"/>
+            </w:pPr>
+            <w:r>
+              <w:t>Да.</w:t>
+            </w:r>
+          </w:p>
+        </w:tc>
+      </w:tr>
+      <w:tr>
+        <w:trPr>
+          <w:trHeight w:val="1166"/>
+        </w:trPr>
+        <w:tc>
+          <w:tcPr>
+            <w:tcW w:w="1107" w:type="dxa"/>
+            <w:vAlign w:val="center"/>
+          </w:tcPr>
+          <w:p>
+            <w:pPr>
+              <w:pStyle w:val="a1"/>
+              <w:ind w:firstLine="0"/>
+              <w:jc w:val="center"/>
+            </w:pPr>
+            <w:r>
+              <w:t>13.</w:t>
+            </w:r>
+          </w:p>
+        </w:tc>
+        <w:tc>
+          <w:tcPr>
+            <w:tcW w:w="3442" w:type="dxa"/>
+            <w:vAlign w:val="center"/>
+          </w:tcPr>
+          <w:p>
+            <w:pPr>
+              <w:pStyle w:val="a1"/>
+              <w:ind w:firstLine="0"/>
+              <w:jc w:val="center"/>
+            </w:pPr>
+            <w:r>
+              <w:t>Попытка просмотра информации о конкретном «ученике» при выключенной базе данных</w:t>
+            </w:r>
+          </w:p>
+        </w:tc>
+        <w:tc>
+          <w:tcPr>
+            <w:tcW w:w="3445" w:type="dxa"/>
+            <w:vAlign w:val="center"/>
+          </w:tcPr>
+          <w:p>
+            <w:pPr>
+              <w:pStyle w:val="a1"/>
+              <w:ind w:firstLine="0"/>
+            </w:pPr>
+            <w:r>
+              <w:t xml:space="preserve">Звук системной ошибки </w:t>
+            </w:r>
+            <w:r>
+              <w:rPr>
+                <w:lang w:val="en-US"/>
+              </w:rPr>
+              <w:t>Windows</w:t>
+            </w:r>
+            <w:r>
+              <w:t xml:space="preserve">, </w:t>
+            </w:r>
+            <w:r>
+              <w:t>сообщение об отсутствии подключения к базе данных.</w:t>
+            </w:r>
+          </w:p>
+        </w:tc>
+        <w:tc>
+          <w:tcPr>
+            <w:tcW w:w="1213" w:type="dxa"/>
+            <w:vAlign w:val="center"/>
+          </w:tcPr>
+          <w:p>
+            <w:pPr>
+              <w:pStyle w:val="a1"/>
+              <w:ind w:firstLine="0"/>
+              <w:jc w:val="center"/>
+            </w:pPr>
+            <w:r>
+              <w:t>Да.</w:t>
+            </w:r>
+          </w:p>
+        </w:tc>
+      </w:tr>
+    </w:tbl>
     <w:p>
       <w:pPr>
         <w:pStyle w:val="a6"/>
@@ -3217,6 +3715,288 @@
           <w:b/>
           <w:color w:val="000000" w:themeColor="text1"/>
           <w:szCs w:val="28"/>
+        </w:rPr>
+      </w:pPr>
+    </w:p>
+    <w:p>
+      <w:pPr>
+        <w:pStyle w:val="a6"/>
+        <w:ind w:left="0" w:firstLine="709"/>
+        <w:rPr>
+          <w:rFonts w:eastAsiaTheme="majorEastAsia" w:cstheme="majorBidi"/>
+          <w:bCs/>
+          <w:color w:val="000000" w:themeColor="text1"/>
+          <w:szCs w:val="28"/>
+          <w:lang w:val="en-US"/>
+        </w:rPr>
+      </w:pPr>
+      <w:r>
+        <w:rPr>
+          <w:rFonts w:eastAsiaTheme="majorEastAsia" w:cstheme="majorBidi"/>
+          <w:bCs/>
+          <w:color w:val="000000" w:themeColor="text1"/>
+          <w:szCs w:val="28"/>
+        </w:rPr>
+        <w:t xml:space="preserve">Для отключения базы данных использовалась командная строка </w:t>
+      </w:r>
+      <w:r>
+        <w:rPr>
+          <w:rFonts w:eastAsiaTheme="majorEastAsia" w:cstheme="majorBidi"/>
+          <w:bCs/>
+          <w:color w:val="000000" w:themeColor="text1"/>
+          <w:szCs w:val="28"/>
+          <w:lang w:val="en-US"/>
+        </w:rPr>
+        <w:t>Windows</w:t>
+      </w:r>
+      <w:r>
+        <w:rPr>
+          <w:rFonts w:eastAsiaTheme="majorEastAsia" w:cstheme="majorBidi"/>
+          <w:bCs/>
+          <w:color w:val="000000" w:themeColor="text1"/>
+          <w:szCs w:val="28"/>
+        </w:rPr>
+        <w:t xml:space="preserve">, в которую вводилась команда </w:t>
+      </w:r>
+      <w:r>
+        <w:rPr>
+          <w:rFonts w:ascii="Courier New" w:eastAsiaTheme="majorEastAsia" w:hAnsi="Courier New" w:cs="Courier New"/>
+          <w:bCs/>
+          <w:color w:val="000000" w:themeColor="text1"/>
+          <w:szCs w:val="28"/>
+          <w:lang w:val="en-US"/>
+        </w:rPr>
+        <w:t>net</w:t>
+      </w:r>
+      <w:r>
+        <w:rPr>
+          <w:rFonts w:ascii="Courier New" w:eastAsiaTheme="majorEastAsia" w:hAnsi="Courier New" w:cs="Courier New"/>
+          <w:bCs/>
+          <w:color w:val="000000" w:themeColor="text1"/>
+          <w:szCs w:val="28"/>
+        </w:rPr>
+        <w:t xml:space="preserve"> </w:t>
+      </w:r>
+      <w:r>
+        <w:rPr>
+          <w:rFonts w:ascii="Courier New" w:eastAsiaTheme="majorEastAsia" w:hAnsi="Courier New" w:cs="Courier New"/>
+          <w:bCs/>
+          <w:color w:val="000000" w:themeColor="text1"/>
+          <w:szCs w:val="28"/>
+          <w:lang w:val="en-US"/>
+        </w:rPr>
+        <w:t>stop</w:t>
+      </w:r>
+      <w:r>
+        <w:rPr>
+          <w:rFonts w:eastAsiaTheme="majorEastAsia" w:cstheme="majorBidi"/>
+          <w:bCs/>
+          <w:color w:val="000000" w:themeColor="text1"/>
+          <w:szCs w:val="28"/>
+        </w:rPr>
+        <w:t xml:space="preserve">, </w:t>
+      </w:r>
+      <w:r>
+        <w:rPr>
+          <w:rFonts w:eastAsiaTheme="majorEastAsia" w:cstheme="majorBidi"/>
+          <w:bCs/>
+          <w:color w:val="000000" w:themeColor="text1"/>
+          <w:szCs w:val="28"/>
+        </w:rPr>
+        <w:t xml:space="preserve">используется для остановки системных служб операционной системы </w:t>
+      </w:r>
+      <w:proofErr w:type="spellStart"/>
+      <w:r>
+        <w:rPr>
+          <w:rFonts w:eastAsiaTheme="majorEastAsia" w:cstheme="majorBidi"/>
+          <w:bCs/>
+          <w:color w:val="000000" w:themeColor="text1"/>
+          <w:szCs w:val="28"/>
+        </w:rPr>
+        <w:t>Windows</w:t>
+      </w:r>
+      <w:proofErr w:type="spellEnd"/>
+      <w:r>
+        <w:rPr>
+          <w:rFonts w:eastAsiaTheme="majorEastAsia" w:cstheme="majorBidi"/>
+          <w:bCs/>
+          <w:color w:val="000000" w:themeColor="text1"/>
+          <w:szCs w:val="28"/>
+        </w:rPr>
+        <w:t xml:space="preserve">. </w:t>
+      </w:r>
+      <w:r>
+        <w:rPr>
+          <w:rFonts w:eastAsiaTheme="majorEastAsia" w:cstheme="majorBidi"/>
+          <w:bCs/>
+          <w:color w:val="000000" w:themeColor="text1"/>
+          <w:szCs w:val="28"/>
+        </w:rPr>
+        <w:t xml:space="preserve">Полная команда: </w:t>
+      </w:r>
+      <w:r>
+        <w:rPr>
+          <w:rFonts w:ascii="Courier New" w:eastAsiaTheme="majorEastAsia" w:hAnsi="Courier New" w:cs="Courier New"/>
+          <w:bCs/>
+          <w:color w:val="000000" w:themeColor="text1"/>
+          <w:szCs w:val="28"/>
+          <w:lang w:val="en-US"/>
+        </w:rPr>
+        <w:t>net stop postgresql-x64-14</w:t>
+      </w:r>
+      <w:r>
+        <w:rPr>
+          <w:rFonts w:eastAsiaTheme="majorEastAsia" w:cstheme="majorBidi"/>
+          <w:bCs/>
+          <w:color w:val="000000" w:themeColor="text1"/>
+          <w:szCs w:val="28"/>
+          <w:lang w:val="en-US"/>
+        </w:rPr>
+        <w:t>.</w:t>
+      </w:r>
+    </w:p>
+    <w:p>
+      <w:pPr>
+        <w:pStyle w:val="a6"/>
+        <w:ind w:left="0" w:firstLine="709"/>
+        <w:rPr>
+          <w:rFonts w:eastAsiaTheme="majorEastAsia" w:cstheme="majorBidi"/>
+          <w:bCs/>
+          <w:color w:val="000000" w:themeColor="text1"/>
+          <w:szCs w:val="28"/>
+          <w:lang w:val="en-US"/>
+        </w:rPr>
+      </w:pPr>
+    </w:p>
+    <w:p>
+      <w:pPr>
+        <w:pStyle w:val="a6"/>
+        <w:ind w:left="0"/>
+        <w:jc w:val="center"/>
+        <w:rPr>
+          <w:rFonts w:eastAsiaTheme="majorEastAsia" w:cstheme="majorBidi"/>
+          <w:b/>
+          <w:color w:val="000000" w:themeColor="text1"/>
+          <w:szCs w:val="28"/>
+        </w:rPr>
+      </w:pPr>
+      <w:r>
+        <w:rPr>
+          <w:noProof/>
+        </w:rPr>
+        <w:t xml:space="preserve"> </w:t>
+      </w:r>
+      <w:r>
+        <w:rPr>
+          <w:noProof/>
+        </w:rPr>
+        <w:drawing>
+          <wp:inline distT="0" distB="0" distL="0" distR="0" wp14:anchorId="6796AECF" wp14:editId="1ABD3C87">
+            <wp:extent cx="2162175" cy="1266825"/>
+            <wp:effectExtent l="0" t="0" r="9525" b="9525"/>
+            <wp:docPr id="20" name="Рисунок 20"/>
+            <wp:cNvGraphicFramePr>
+              <a:graphicFrameLocks xmlns:a="http://schemas.openxmlformats.org/drawingml/2006/main" noChangeAspect="1"/>
+            </wp:cNvGraphicFramePr>
+            <a:graphic xmlns:a="http://schemas.openxmlformats.org/drawingml/2006/main">
+              <a:graphicData uri="http://schemas.openxmlformats.org/drawingml/2006/picture">
+                <pic:pic xmlns:pic="http://schemas.openxmlformats.org/drawingml/2006/picture">
+                  <pic:nvPicPr>
+                    <pic:cNvPr id="1" name=""/>
+                    <pic:cNvPicPr/>
+                  </pic:nvPicPr>
+                  <pic:blipFill>
+                    <a:blip r:embed="rId14"/>
+                    <a:stretch>
+                      <a:fillRect/>
+                    </a:stretch>
+                  </pic:blipFill>
+                  <pic:spPr>
+                    <a:xfrm>
+                      <a:off x="0" y="0"/>
+                      <a:ext cx="2162175" cy="1266825"/>
+                    </a:xfrm>
+                    <a:prstGeom prst="rect">
+                      <a:avLst/>
+                    </a:prstGeom>
+                  </pic:spPr>
+                </pic:pic>
+              </a:graphicData>
+            </a:graphic>
+          </wp:inline>
+        </w:drawing>
+      </w:r>
+    </w:p>
+    <w:p>
+      <w:pPr>
+        <w:ind w:firstLine="709"/>
+        <w:jc w:val="center"/>
+        <w:rPr>
+          <w:rFonts w:cs="Times New Roman"/>
+          <w:color w:val="000000"/>
+          <w:szCs w:val="28"/>
+        </w:rPr>
+      </w:pPr>
+      <w:r>
+        <w:rPr>
+          <w:rFonts w:cs="Times New Roman"/>
+          <w:color w:val="000000"/>
+          <w:szCs w:val="28"/>
+        </w:rPr>
+        <w:t xml:space="preserve">Рисунок </w:t>
+      </w:r>
+      <w:r>
+        <w:rPr>
+          <w:rFonts w:cs="Times New Roman"/>
+          <w:color w:val="000000"/>
+          <w:szCs w:val="28"/>
+        </w:rPr>
+        <w:t>5</w:t>
+      </w:r>
+      <w:r>
+        <w:rPr>
+          <w:rFonts w:cs="Times New Roman"/>
+          <w:color w:val="000000"/>
+          <w:szCs w:val="28"/>
+        </w:rPr>
+        <w:t>.</w:t>
+      </w:r>
+      <w:r>
+        <w:rPr>
+          <w:rFonts w:cs="Times New Roman"/>
+          <w:color w:val="000000"/>
+          <w:szCs w:val="28"/>
+        </w:rPr>
+        <w:t>7</w:t>
+      </w:r>
+      <w:r>
+        <w:rPr>
+          <w:rFonts w:cs="Times New Roman"/>
+          <w:color w:val="000000"/>
+          <w:szCs w:val="28"/>
+        </w:rPr>
+        <w:t xml:space="preserve"> – </w:t>
+      </w:r>
+      <w:r>
+        <w:rPr>
+          <w:rFonts w:cs="Times New Roman"/>
+          <w:color w:val="000000"/>
+          <w:szCs w:val="28"/>
+        </w:rPr>
+        <w:t>Результат выполнения тестов №9, №11, №13</w:t>
+      </w:r>
+    </w:p>
+    <w:p>
+      <w:pPr>
+        <w:pStyle w:val="a6"/>
+        <w:ind w:left="0"/>
+        <w:jc w:val="center"/>
+        <w:rPr>
+          <w:rFonts w:eastAsiaTheme="majorEastAsia" w:cstheme="majorBidi"/>
+          <w:b/>
+          <w:color w:val="000000" w:themeColor="text1"/>
+          <w:szCs w:val="28"/>
+          <w:lang w:val="en-US"/>
         </w:rPr>
       </w:pPr>
     </w:p>
@@ -3250,8 +4030,913 @@
           <w:color w:val="000000" w:themeColor="text1"/>
           <w:szCs w:val="28"/>
         </w:rPr>
-        <w:t>роверка целостности сохраняемых данных;</w:t>
-      </w:r>
+        <w:t>роверка целостности сохраняемых данных</w:t>
+      </w:r>
+    </w:p>
+    <w:p>
+      <w:pPr>
+        <w:pStyle w:val="a6"/>
+        <w:ind w:left="0" w:firstLine="709"/>
+        <w:rPr>
+          <w:rFonts w:eastAsiaTheme="majorEastAsia" w:cstheme="majorBidi"/>
+          <w:b/>
+          <w:color w:val="000000" w:themeColor="text1"/>
+          <w:szCs w:val="28"/>
+        </w:rPr>
+      </w:pPr>
+    </w:p>
+    <w:p>
+      <w:pPr>
+        <w:pStyle w:val="a6"/>
+        <w:spacing w:after="0"/>
+        <w:ind w:left="0"/>
+        <w:rPr>
+          <w:rFonts w:eastAsiaTheme="majorEastAsia" w:cstheme="majorBidi"/>
+          <w:bCs/>
+          <w:color w:val="000000" w:themeColor="text1"/>
+          <w:szCs w:val="28"/>
+        </w:rPr>
+      </w:pPr>
+      <w:r>
+        <w:t>Таблица 5.7 – Тесты, для п</w:t>
+      </w:r>
+      <w:r>
+        <w:t>роверк</w:t>
+      </w:r>
+      <w:r>
+        <w:t>и</w:t>
+      </w:r>
+      <w:r>
+        <w:t xml:space="preserve"> </w:t>
+      </w:r>
+      <w:r>
+        <w:t xml:space="preserve">целостности сохраняемых данных </w:t>
+      </w:r>
+    </w:p>
+    <w:tbl>
+      <w:tblPr>
+        <w:tblStyle w:val="af7"/>
+        <w:tblW w:w="9207" w:type="dxa"/>
+        <w:tblLook w:val="04A0" w:firstRow="1" w:lastRow="0" w:firstColumn="1" w:lastColumn="0" w:noHBand="0" w:noVBand="1"/>
+      </w:tblPr>
+      <w:tblGrid>
+        <w:gridCol w:w="1107"/>
+        <w:gridCol w:w="3442"/>
+        <w:gridCol w:w="3445"/>
+        <w:gridCol w:w="1213"/>
+      </w:tblGrid>
+      <w:tr>
+        <w:trPr>
+          <w:trHeight w:val="1194"/>
+        </w:trPr>
+        <w:tc>
+          <w:tcPr>
+            <w:tcW w:w="1107" w:type="dxa"/>
+            <w:vAlign w:val="center"/>
+          </w:tcPr>
+          <w:p>
+            <w:pPr>
+              <w:pStyle w:val="a1"/>
+              <w:ind w:firstLine="0"/>
+              <w:jc w:val="center"/>
+            </w:pPr>
+            <w:r>
+              <w:t>Номер теста</w:t>
+            </w:r>
+          </w:p>
+        </w:tc>
+        <w:tc>
+          <w:tcPr>
+            <w:tcW w:w="3442" w:type="dxa"/>
+            <w:vAlign w:val="center"/>
+          </w:tcPr>
+          <w:p>
+            <w:pPr>
+              <w:pStyle w:val="a1"/>
+              <w:ind w:firstLine="0"/>
+              <w:jc w:val="center"/>
+            </w:pPr>
+            <w:r>
+              <w:t>Содержание теста</w:t>
+            </w:r>
+          </w:p>
+        </w:tc>
+        <w:tc>
+          <w:tcPr>
+            <w:tcW w:w="3445" w:type="dxa"/>
+            <w:vAlign w:val="center"/>
+          </w:tcPr>
+          <w:p>
+            <w:pPr>
+              <w:pStyle w:val="a1"/>
+              <w:ind w:firstLine="0"/>
+              <w:jc w:val="center"/>
+            </w:pPr>
+            <w:r>
+              <w:t>Ожидаемый результат</w:t>
+            </w:r>
+          </w:p>
+        </w:tc>
+        <w:tc>
+          <w:tcPr>
+            <w:tcW w:w="1213" w:type="dxa"/>
+            <w:vAlign w:val="center"/>
+          </w:tcPr>
+          <w:p>
+            <w:pPr>
+              <w:pStyle w:val="a1"/>
+              <w:ind w:firstLine="0"/>
+              <w:jc w:val="center"/>
+            </w:pPr>
+            <w:r>
+              <w:t>Тест пройден</w:t>
+            </w:r>
+          </w:p>
+        </w:tc>
+      </w:tr>
+      <w:tr>
+        <w:trPr>
+          <w:trHeight w:val="1166"/>
+        </w:trPr>
+        <w:tc>
+          <w:tcPr>
+            <w:tcW w:w="1107" w:type="dxa"/>
+            <w:vAlign w:val="center"/>
+          </w:tcPr>
+          <w:p>
+            <w:pPr>
+              <w:pStyle w:val="a1"/>
+              <w:ind w:firstLine="0"/>
+              <w:jc w:val="center"/>
+            </w:pPr>
+            <w:r>
+              <w:t>14.</w:t>
+            </w:r>
+          </w:p>
+        </w:tc>
+        <w:tc>
+          <w:tcPr>
+            <w:tcW w:w="3442" w:type="dxa"/>
+            <w:vAlign w:val="center"/>
+          </w:tcPr>
+          <w:p>
+            <w:pPr>
+              <w:pStyle w:val="a1"/>
+              <w:ind w:firstLine="0"/>
+              <w:jc w:val="center"/>
+            </w:pPr>
+            <w:r>
+              <w:t>Добавление отметки «учащегося».</w:t>
+            </w:r>
+          </w:p>
+        </w:tc>
+        <w:tc>
+          <w:tcPr>
+            <w:tcW w:w="3445" w:type="dxa"/>
+            <w:vAlign w:val="center"/>
+          </w:tcPr>
+          <w:p>
+            <w:pPr>
+              <w:pStyle w:val="a1"/>
+              <w:ind w:firstLine="0"/>
+            </w:pPr>
+            <w:r>
+              <w:t xml:space="preserve">Отображение выставленной отметки в окне отображения </w:t>
+            </w:r>
+            <w:r>
+              <w:lastRenderedPageBreak/>
+              <w:t>информации об «учащемся»</w:t>
+            </w:r>
+          </w:p>
+        </w:tc>
+        <w:tc>
+          <w:tcPr>
+            <w:tcW w:w="1213" w:type="dxa"/>
+            <w:vAlign w:val="center"/>
+          </w:tcPr>
+          <w:p>
+            <w:pPr>
+              <w:pStyle w:val="a1"/>
+              <w:ind w:firstLine="0"/>
+              <w:jc w:val="center"/>
+            </w:pPr>
+            <w:r>
+              <w:lastRenderedPageBreak/>
+              <w:t>Да.</w:t>
+            </w:r>
+          </w:p>
+        </w:tc>
+      </w:tr>
+      <w:tr>
+        <w:trPr>
+          <w:trHeight w:val="1166"/>
+        </w:trPr>
+        <w:tc>
+          <w:tcPr>
+            <w:tcW w:w="1107" w:type="dxa"/>
+            <w:vAlign w:val="center"/>
+          </w:tcPr>
+          <w:p>
+            <w:pPr>
+              <w:pStyle w:val="a1"/>
+              <w:ind w:firstLine="0"/>
+              <w:jc w:val="center"/>
+            </w:pPr>
+            <w:r>
+              <w:t>15.</w:t>
+            </w:r>
+          </w:p>
+        </w:tc>
+        <w:tc>
+          <w:tcPr>
+            <w:tcW w:w="3442" w:type="dxa"/>
+            <w:vAlign w:val="center"/>
+          </w:tcPr>
+          <w:p>
+            <w:pPr>
+              <w:pStyle w:val="a1"/>
+              <w:ind w:firstLine="0"/>
+              <w:jc w:val="center"/>
+            </w:pPr>
+            <w:r>
+              <w:t>Добавление комментария к отметке «учащегося».</w:t>
+            </w:r>
+          </w:p>
+        </w:tc>
+        <w:tc>
+          <w:tcPr>
+            <w:tcW w:w="3445" w:type="dxa"/>
+            <w:vAlign w:val="center"/>
+          </w:tcPr>
+          <w:p>
+            <w:pPr>
+              <w:pStyle w:val="a1"/>
+              <w:ind w:firstLine="0"/>
+            </w:pPr>
+            <w:r>
+              <w:t>Отображение недавно добавленного «ученику» комментария в окне отображения информации об «учащемся».</w:t>
+            </w:r>
+          </w:p>
+        </w:tc>
+        <w:tc>
+          <w:tcPr>
+            <w:tcW w:w="1213" w:type="dxa"/>
+            <w:vAlign w:val="center"/>
+          </w:tcPr>
+          <w:p>
+            <w:pPr>
+              <w:pStyle w:val="a1"/>
+              <w:ind w:firstLine="0"/>
+              <w:jc w:val="center"/>
+            </w:pPr>
+            <w:r>
+              <w:t>Да.</w:t>
+            </w:r>
+          </w:p>
+        </w:tc>
+      </w:tr>
+    </w:tbl>
+    <w:p>
+      <w:pPr>
+        <w:pStyle w:val="a6"/>
+        <w:ind w:left="0" w:firstLine="709"/>
+        <w:rPr>
+          <w:rFonts w:eastAsiaTheme="majorEastAsia" w:cstheme="majorBidi"/>
+          <w:bCs/>
+          <w:color w:val="000000" w:themeColor="text1"/>
+          <w:szCs w:val="28"/>
+        </w:rPr>
+      </w:pPr>
+    </w:p>
+    <w:p>
+      <w:pPr>
+        <w:pStyle w:val="a6"/>
+        <w:ind w:left="0" w:firstLine="709"/>
+        <w:rPr>
+          <w:rFonts w:eastAsiaTheme="majorEastAsia" w:cstheme="majorBidi"/>
+          <w:bCs/>
+          <w:color w:val="000000" w:themeColor="text1"/>
+          <w:szCs w:val="28"/>
+        </w:rPr>
+      </w:pPr>
+      <w:r>
+        <w:rPr>
+          <w:rFonts w:eastAsiaTheme="majorEastAsia" w:cstheme="majorBidi"/>
+          <w:bCs/>
+          <w:color w:val="000000" w:themeColor="text1"/>
+          <w:szCs w:val="28"/>
+        </w:rPr>
+        <w:t>Данные тесты производились для «учащегося» с именем «</w:t>
+      </w:r>
+      <w:proofErr w:type="spellStart"/>
+      <w:r>
+        <w:rPr>
+          <w:rFonts w:eastAsiaTheme="majorEastAsia" w:cstheme="majorBidi"/>
+          <w:bCs/>
+          <w:color w:val="000000" w:themeColor="text1"/>
+          <w:szCs w:val="28"/>
+          <w:lang w:val="en-US"/>
+        </w:rPr>
+        <w:t>Denisevich</w:t>
+      </w:r>
+      <w:proofErr w:type="spellEnd"/>
+      <w:r>
+        <w:rPr>
+          <w:rFonts w:eastAsiaTheme="majorEastAsia" w:cstheme="majorBidi"/>
+          <w:bCs/>
+          <w:color w:val="000000" w:themeColor="text1"/>
+          <w:szCs w:val="28"/>
+        </w:rPr>
+        <w:t xml:space="preserve"> </w:t>
+      </w:r>
+      <w:r>
+        <w:rPr>
+          <w:rFonts w:eastAsiaTheme="majorEastAsia" w:cstheme="majorBidi"/>
+          <w:bCs/>
+          <w:color w:val="000000" w:themeColor="text1"/>
+          <w:szCs w:val="28"/>
+          <w:lang w:val="en-US"/>
+        </w:rPr>
+        <w:t>Mary</w:t>
+      </w:r>
+      <w:r>
+        <w:rPr>
+          <w:rFonts w:eastAsiaTheme="majorEastAsia" w:cstheme="majorBidi"/>
+          <w:bCs/>
+          <w:color w:val="000000" w:themeColor="text1"/>
+          <w:szCs w:val="28"/>
+        </w:rPr>
+        <w:t>»</w:t>
+      </w:r>
+      <w:r>
+        <w:rPr>
+          <w:rFonts w:eastAsiaTheme="majorEastAsia" w:cstheme="majorBidi"/>
+          <w:bCs/>
+          <w:color w:val="000000" w:themeColor="text1"/>
+          <w:szCs w:val="28"/>
+        </w:rPr>
+        <w:t xml:space="preserve">. </w:t>
+      </w:r>
+      <w:r>
+        <w:rPr>
+          <w:rFonts w:eastAsiaTheme="majorEastAsia" w:cstheme="majorBidi"/>
+          <w:bCs/>
+          <w:color w:val="000000" w:themeColor="text1"/>
+          <w:szCs w:val="28"/>
+        </w:rPr>
+        <w:t xml:space="preserve"> </w:t>
+      </w:r>
+      <w:r>
+        <w:rPr>
+          <w:rFonts w:eastAsiaTheme="majorEastAsia" w:cstheme="majorBidi"/>
+          <w:bCs/>
+          <w:color w:val="000000" w:themeColor="text1"/>
+          <w:szCs w:val="28"/>
+        </w:rPr>
+        <w:t xml:space="preserve">Это связано с тем, что у данного «учащегося», на момент тестирования, </w:t>
+      </w:r>
+      <w:r>
+        <w:rPr>
+          <w:rFonts w:eastAsiaTheme="majorEastAsia" w:cstheme="majorBidi"/>
+          <w:bCs/>
+          <w:color w:val="000000" w:themeColor="text1"/>
+          <w:szCs w:val="28"/>
+        </w:rPr>
+        <w:t xml:space="preserve">лишь один </w:t>
+      </w:r>
+      <w:r>
+        <w:rPr>
+          <w:rFonts w:eastAsiaTheme="majorEastAsia" w:cstheme="majorBidi"/>
+          <w:bCs/>
+          <w:color w:val="000000" w:themeColor="text1"/>
+          <w:szCs w:val="28"/>
+        </w:rPr>
+        <w:t>комментар</w:t>
+      </w:r>
+      <w:r>
+        <w:rPr>
+          <w:rFonts w:eastAsiaTheme="majorEastAsia" w:cstheme="majorBidi"/>
+          <w:bCs/>
+          <w:color w:val="000000" w:themeColor="text1"/>
+          <w:szCs w:val="28"/>
+        </w:rPr>
+        <w:t>ий</w:t>
+      </w:r>
+      <w:r>
+        <w:rPr>
+          <w:rFonts w:eastAsiaTheme="majorEastAsia" w:cstheme="majorBidi"/>
+          <w:bCs/>
+          <w:color w:val="000000" w:themeColor="text1"/>
+          <w:szCs w:val="28"/>
+        </w:rPr>
+        <w:t>, что позволит больше визуализировать изменения в работе приложения.</w:t>
+      </w:r>
+    </w:p>
+    <w:p>
+      <w:pPr>
+        <w:pStyle w:val="a6"/>
+        <w:ind w:left="0" w:firstLine="709"/>
+        <w:rPr>
+          <w:rFonts w:eastAsiaTheme="majorEastAsia" w:cstheme="majorBidi"/>
+          <w:bCs/>
+          <w:color w:val="000000" w:themeColor="text1"/>
+          <w:szCs w:val="28"/>
+        </w:rPr>
+      </w:pPr>
+    </w:p>
+    <w:p>
+      <w:pPr>
+        <w:pStyle w:val="a6"/>
+        <w:ind w:left="0" w:firstLine="709"/>
+        <w:jc w:val="center"/>
+        <w:rPr>
+          <w:rFonts w:eastAsiaTheme="majorEastAsia" w:cstheme="majorBidi"/>
+          <w:bCs/>
+          <w:color w:val="000000" w:themeColor="text1"/>
+          <w:szCs w:val="28"/>
+        </w:rPr>
+      </w:pPr>
+      <w:r>
+        <w:rPr>
+          <w:noProof/>
+        </w:rPr>
+        <w:drawing>
+          <wp:inline distT="0" distB="0" distL="0" distR="0" wp14:anchorId="6E8744C9" wp14:editId="5666C3EF">
+            <wp:extent cx="4478694" cy="3293312"/>
+            <wp:effectExtent l="0" t="0" r="0" b="2540"/>
+            <wp:docPr id="25" name="Рисунок 25"/>
+            <wp:cNvGraphicFramePr>
+              <a:graphicFrameLocks xmlns:a="http://schemas.openxmlformats.org/drawingml/2006/main" noChangeAspect="1"/>
+            </wp:cNvGraphicFramePr>
+            <a:graphic xmlns:a="http://schemas.openxmlformats.org/drawingml/2006/main">
+              <a:graphicData uri="http://schemas.openxmlformats.org/drawingml/2006/picture">
+                <pic:pic xmlns:pic="http://schemas.openxmlformats.org/drawingml/2006/picture">
+                  <pic:nvPicPr>
+                    <pic:cNvPr id="1" name=""/>
+                    <pic:cNvPicPr/>
+                  </pic:nvPicPr>
+                  <pic:blipFill>
+                    <a:blip r:embed="rId15"/>
+                    <a:stretch>
+                      <a:fillRect/>
+                    </a:stretch>
+                  </pic:blipFill>
+                  <pic:spPr>
+                    <a:xfrm>
+                      <a:off x="0" y="0"/>
+                      <a:ext cx="4491020" cy="3302376"/>
+                    </a:xfrm>
+                    <a:prstGeom prst="rect">
+                      <a:avLst/>
+                    </a:prstGeom>
+                  </pic:spPr>
+                </pic:pic>
+              </a:graphicData>
+            </a:graphic>
+          </wp:inline>
+        </w:drawing>
+      </w:r>
+    </w:p>
+    <w:p>
+      <w:pPr>
+        <w:pStyle w:val="a6"/>
+        <w:ind w:left="0"/>
+        <w:jc w:val="center"/>
+        <w:rPr>
+          <w:rFonts w:cs="Times New Roman"/>
+          <w:color w:val="000000"/>
+          <w:szCs w:val="28"/>
+        </w:rPr>
+      </w:pPr>
+    </w:p>
+    <w:p>
+      <w:pPr>
+        <w:pStyle w:val="a6"/>
+        <w:ind w:left="0"/>
+        <w:jc w:val="center"/>
+        <w:rPr>
+          <w:rFonts w:eastAsiaTheme="majorEastAsia" w:cstheme="majorBidi"/>
+          <w:bCs/>
+          <w:color w:val="000000" w:themeColor="text1"/>
+          <w:szCs w:val="28"/>
+        </w:rPr>
+      </w:pPr>
+      <w:r>
+        <w:rPr>
+          <w:rFonts w:cs="Times New Roman"/>
+          <w:color w:val="000000"/>
+          <w:szCs w:val="28"/>
+        </w:rPr>
+        <w:t xml:space="preserve">Рисунок </w:t>
+      </w:r>
+      <w:r>
+        <w:rPr>
+          <w:rFonts w:cs="Times New Roman"/>
+          <w:color w:val="000000"/>
+          <w:szCs w:val="28"/>
+        </w:rPr>
+        <w:t>5</w:t>
+      </w:r>
+      <w:r>
+        <w:rPr>
+          <w:rFonts w:cs="Times New Roman"/>
+          <w:color w:val="000000"/>
+          <w:szCs w:val="28"/>
+        </w:rPr>
+        <w:t>.</w:t>
+      </w:r>
+      <w:r>
+        <w:rPr>
+          <w:rFonts w:cs="Times New Roman"/>
+          <w:color w:val="000000"/>
+          <w:szCs w:val="28"/>
+        </w:rPr>
+        <w:t>7</w:t>
+      </w:r>
+      <w:r>
+        <w:rPr>
+          <w:rFonts w:cs="Times New Roman"/>
+          <w:color w:val="000000"/>
+          <w:szCs w:val="28"/>
+        </w:rPr>
+        <w:t xml:space="preserve"> – </w:t>
+      </w:r>
+      <w:r>
+        <w:rPr>
+          <w:rFonts w:cs="Times New Roman"/>
+          <w:color w:val="000000"/>
+          <w:szCs w:val="28"/>
+        </w:rPr>
+        <w:t>Процесс выполнения тестов</w:t>
+      </w:r>
+      <w:r>
+        <w:rPr>
+          <w:rFonts w:cs="Times New Roman"/>
+          <w:color w:val="000000"/>
+          <w:szCs w:val="28"/>
+        </w:rPr>
+        <w:t xml:space="preserve">: </w:t>
+      </w:r>
+      <w:r>
+        <w:rPr>
+          <w:rFonts w:cs="Times New Roman"/>
+          <w:color w:val="000000"/>
+          <w:szCs w:val="28"/>
+        </w:rPr>
+        <w:t>№</w:t>
+      </w:r>
+      <w:r>
+        <w:rPr>
+          <w:rFonts w:cs="Times New Roman"/>
+          <w:color w:val="000000"/>
+          <w:szCs w:val="28"/>
+        </w:rPr>
+        <w:t>14</w:t>
+      </w:r>
+      <w:r>
+        <w:rPr>
+          <w:rFonts w:cs="Times New Roman"/>
+          <w:color w:val="000000"/>
+          <w:szCs w:val="28"/>
+        </w:rPr>
+        <w:t>,</w:t>
+      </w:r>
+      <w:r>
+        <w:rPr>
+          <w:rFonts w:cs="Times New Roman"/>
+          <w:color w:val="000000"/>
+          <w:szCs w:val="28"/>
+        </w:rPr>
+        <w:t xml:space="preserve"> </w:t>
+      </w:r>
+      <w:r>
+        <w:rPr>
+          <w:rFonts w:cs="Times New Roman"/>
+          <w:color w:val="000000"/>
+          <w:szCs w:val="28"/>
+        </w:rPr>
+        <w:t>№</w:t>
+      </w:r>
+      <w:r>
+        <w:rPr>
+          <w:rFonts w:cs="Times New Roman"/>
+          <w:color w:val="000000"/>
+          <w:szCs w:val="28"/>
+        </w:rPr>
+        <w:t>15</w:t>
+      </w:r>
+    </w:p>
+    <w:p>
+      <w:pPr>
+        <w:pStyle w:val="a6"/>
+        <w:ind w:left="0" w:firstLine="709"/>
+        <w:rPr>
+          <w:rFonts w:eastAsiaTheme="majorEastAsia" w:cstheme="majorBidi"/>
+          <w:bCs/>
+          <w:color w:val="000000" w:themeColor="text1"/>
+          <w:szCs w:val="28"/>
+        </w:rPr>
+      </w:pPr>
+    </w:p>
+    <w:p>
+      <w:pPr>
+        <w:jc w:val="both"/>
+      </w:pPr>
+      <w:r>
+        <w:rPr>
+          <w:lang w:val="en-US"/>
+        </w:rPr>
+        <w:t xml:space="preserve">   </w:t>
+      </w:r>
+      <w:r>
+        <w:t>а)</w:t>
+      </w:r>
+      <w:r>
+        <w:tab/>
+      </w:r>
+      <w:r>
+        <w:tab/>
+      </w:r>
+      <w:r>
+        <w:tab/>
+      </w:r>
+      <w:r>
+        <w:tab/>
+      </w:r>
+      <w:r>
+        <w:tab/>
+        <w:t xml:space="preserve">                 б)</w:t>
+      </w:r>
+    </w:p>
+    <w:p>
+      <w:pPr>
+        <w:pStyle w:val="a6"/>
+        <w:ind w:left="0"/>
+        <w:jc w:val="center"/>
+        <w:rPr>
+          <w:rFonts w:eastAsiaTheme="majorEastAsia" w:cstheme="majorBidi"/>
+          <w:bCs/>
+          <w:color w:val="000000" w:themeColor="text1"/>
+          <w:szCs w:val="28"/>
+        </w:rPr>
+      </w:pPr>
+      <w:r>
+        <w:rPr>
+          <w:noProof/>
+        </w:rPr>
+        <w:lastRenderedPageBreak/>
+        <w:drawing>
+          <wp:inline distT="0" distB="0" distL="0" distR="0" wp14:anchorId="384A9183" wp14:editId="23F86ED3">
+            <wp:extent cx="2962054" cy="5034891"/>
+            <wp:effectExtent l="0" t="0" r="0" b="0"/>
+            <wp:docPr id="24" name="Рисунок 24"/>
+            <wp:cNvGraphicFramePr>
+              <a:graphicFrameLocks xmlns:a="http://schemas.openxmlformats.org/drawingml/2006/main" noChangeAspect="1"/>
+            </wp:cNvGraphicFramePr>
+            <a:graphic xmlns:a="http://schemas.openxmlformats.org/drawingml/2006/main">
+              <a:graphicData uri="http://schemas.openxmlformats.org/drawingml/2006/picture">
+                <pic:pic xmlns:pic="http://schemas.openxmlformats.org/drawingml/2006/picture">
+                  <pic:nvPicPr>
+                    <pic:cNvPr id="1" name=""/>
+                    <pic:cNvPicPr/>
+                  </pic:nvPicPr>
+                  <pic:blipFill>
+                    <a:blip r:embed="rId16"/>
+                    <a:stretch>
+                      <a:fillRect/>
+                    </a:stretch>
+                  </pic:blipFill>
+                  <pic:spPr>
+                    <a:xfrm>
+                      <a:off x="0" y="0"/>
+                      <a:ext cx="2973362" cy="5054112"/>
+                    </a:xfrm>
+                    <a:prstGeom prst="rect">
+                      <a:avLst/>
+                    </a:prstGeom>
+                  </pic:spPr>
+                </pic:pic>
+              </a:graphicData>
+            </a:graphic>
+          </wp:inline>
+        </w:drawing>
+      </w:r>
+      <w:r>
+        <w:rPr>
+          <w:noProof/>
+        </w:rPr>
+        <w:drawing>
+          <wp:inline distT="0" distB="0" distL="0" distR="0" wp14:anchorId="4B982791" wp14:editId="69AF8C4B">
+            <wp:extent cx="2889577" cy="4998188"/>
+            <wp:effectExtent l="0" t="0" r="6350" b="0"/>
+            <wp:docPr id="26" name="Рисунок 26"/>
+            <wp:cNvGraphicFramePr>
+              <a:graphicFrameLocks xmlns:a="http://schemas.openxmlformats.org/drawingml/2006/main" noChangeAspect="1"/>
+            </wp:cNvGraphicFramePr>
+            <a:graphic xmlns:a="http://schemas.openxmlformats.org/drawingml/2006/main">
+              <a:graphicData uri="http://schemas.openxmlformats.org/drawingml/2006/picture">
+                <pic:pic xmlns:pic="http://schemas.openxmlformats.org/drawingml/2006/picture">
+                  <pic:nvPicPr>
+                    <pic:cNvPr id="1" name=""/>
+                    <pic:cNvPicPr/>
+                  </pic:nvPicPr>
+                  <pic:blipFill>
+                    <a:blip r:embed="rId17"/>
+                    <a:stretch>
+                      <a:fillRect/>
+                    </a:stretch>
+                  </pic:blipFill>
+                  <pic:spPr>
+                    <a:xfrm>
+                      <a:off x="0" y="0"/>
+                      <a:ext cx="2929546" cy="5067323"/>
+                    </a:xfrm>
+                    <a:prstGeom prst="rect">
+                      <a:avLst/>
+                    </a:prstGeom>
+                  </pic:spPr>
+                </pic:pic>
+              </a:graphicData>
+            </a:graphic>
+          </wp:inline>
+        </w:drawing>
+      </w:r>
+    </w:p>
+    <w:p>
+      <w:pPr>
+        <w:pStyle w:val="a6"/>
+        <w:ind w:left="0"/>
+        <w:jc w:val="center"/>
+        <w:rPr>
+          <w:rFonts w:eastAsiaTheme="majorEastAsia" w:cstheme="majorBidi"/>
+          <w:bCs/>
+          <w:color w:val="000000" w:themeColor="text1"/>
+          <w:szCs w:val="28"/>
+        </w:rPr>
+      </w:pPr>
+    </w:p>
+    <w:p>
+      <w:pPr>
+        <w:pStyle w:val="a6"/>
+        <w:ind w:left="0"/>
+        <w:jc w:val="center"/>
+        <w:rPr>
+          <w:rFonts w:cs="Times New Roman"/>
+          <w:color w:val="000000"/>
+          <w:szCs w:val="28"/>
+        </w:rPr>
+      </w:pPr>
+      <w:r>
+        <w:rPr>
+          <w:rFonts w:cs="Times New Roman"/>
+          <w:color w:val="000000"/>
+          <w:szCs w:val="28"/>
+        </w:rPr>
+        <w:t xml:space="preserve">Рисунок </w:t>
+      </w:r>
+      <w:r>
+        <w:rPr>
+          <w:rFonts w:cs="Times New Roman"/>
+          <w:color w:val="000000"/>
+          <w:szCs w:val="28"/>
+        </w:rPr>
+        <w:t>5</w:t>
+      </w:r>
+      <w:r>
+        <w:rPr>
+          <w:rFonts w:cs="Times New Roman"/>
+          <w:color w:val="000000"/>
+          <w:szCs w:val="28"/>
+        </w:rPr>
+        <w:t>.</w:t>
+      </w:r>
+      <w:r>
+        <w:rPr>
+          <w:rFonts w:cs="Times New Roman"/>
+          <w:color w:val="000000"/>
+          <w:szCs w:val="28"/>
+        </w:rPr>
+        <w:t>7</w:t>
+      </w:r>
+      <w:r>
+        <w:rPr>
+          <w:rFonts w:cs="Times New Roman"/>
+          <w:color w:val="000000"/>
+          <w:szCs w:val="28"/>
+        </w:rPr>
+        <w:t xml:space="preserve"> – </w:t>
+      </w:r>
+      <w:r>
+        <w:rPr>
+          <w:rFonts w:cs="Times New Roman"/>
+          <w:color w:val="000000"/>
+          <w:szCs w:val="28"/>
+        </w:rPr>
+        <w:t>Результаты выполнения тестов №</w:t>
+      </w:r>
+      <w:r>
+        <w:rPr>
+          <w:rFonts w:cs="Times New Roman"/>
+          <w:color w:val="000000"/>
+          <w:szCs w:val="28"/>
+        </w:rPr>
+        <w:t>14</w:t>
+      </w:r>
+      <w:r>
+        <w:rPr>
+          <w:rFonts w:cs="Times New Roman"/>
+          <w:color w:val="000000"/>
+          <w:szCs w:val="28"/>
+        </w:rPr>
+        <w:t>,</w:t>
+      </w:r>
+      <w:r>
+        <w:rPr>
+          <w:rFonts w:cs="Times New Roman"/>
+          <w:color w:val="000000"/>
+          <w:szCs w:val="28"/>
+        </w:rPr>
+        <w:t xml:space="preserve"> </w:t>
+      </w:r>
+      <w:r>
+        <w:rPr>
+          <w:rFonts w:cs="Times New Roman"/>
+          <w:color w:val="000000"/>
+          <w:szCs w:val="28"/>
+        </w:rPr>
+        <w:t>№</w:t>
+      </w:r>
+      <w:r>
+        <w:rPr>
+          <w:rFonts w:cs="Times New Roman"/>
+          <w:color w:val="000000"/>
+          <w:szCs w:val="28"/>
+        </w:rPr>
+        <w:t>15</w:t>
+      </w:r>
+      <w:r>
+        <w:rPr>
+          <w:rFonts w:cs="Times New Roman"/>
+          <w:color w:val="000000"/>
+          <w:szCs w:val="28"/>
+        </w:rPr>
+        <w:t>:</w:t>
+      </w:r>
+    </w:p>
+    <w:p>
+      <w:pPr>
+        <w:pStyle w:val="a6"/>
+        <w:ind w:left="0"/>
+        <w:jc w:val="center"/>
+        <w:rPr>
+          <w:rFonts w:eastAsiaTheme="majorEastAsia" w:cstheme="majorBidi"/>
+          <w:bCs/>
+          <w:color w:val="000000" w:themeColor="text1"/>
+          <w:szCs w:val="28"/>
+        </w:rPr>
+      </w:pPr>
+      <w:r>
+        <w:rPr>
+          <w:rFonts w:cs="Times New Roman"/>
+          <w:color w:val="000000"/>
+          <w:szCs w:val="28"/>
+        </w:rPr>
+        <w:t xml:space="preserve">а – </w:t>
+      </w:r>
+      <w:r>
+        <w:rPr>
+          <w:rFonts w:cs="Times New Roman"/>
+          <w:color w:val="000000"/>
+          <w:szCs w:val="28"/>
+        </w:rPr>
+        <w:t>до выполнения тестов</w:t>
+      </w:r>
+      <w:r>
+        <w:rPr>
+          <w:rFonts w:cs="Times New Roman"/>
+          <w:color w:val="000000"/>
+          <w:szCs w:val="28"/>
+        </w:rPr>
+        <w:t>; б –</w:t>
+      </w:r>
+      <w:r>
+        <w:rPr>
+          <w:rFonts w:cs="Times New Roman"/>
+          <w:color w:val="000000"/>
+          <w:szCs w:val="28"/>
+        </w:rPr>
+        <w:t xml:space="preserve"> после выполнения тестов</w:t>
+      </w:r>
+    </w:p>
+    <w:p>
+      <w:pPr>
+        <w:rPr>
+          <w:rFonts w:eastAsiaTheme="majorEastAsia" w:cstheme="majorBidi"/>
+          <w:b/>
+          <w:color w:val="000000" w:themeColor="text1"/>
+          <w:szCs w:val="28"/>
+        </w:rPr>
+      </w:pPr>
     </w:p>
     <w:p>
       <w:pPr>
@@ -3289,8 +4974,993 @@
     </w:p>
     <w:p>
       <w:pPr>
+        <w:spacing w:after="160" w:line="259" w:lineRule="auto"/>
+      </w:pPr>
+    </w:p>
+    <w:p>
+      <w:pPr>
+        <w:spacing w:after="160" w:line="259" w:lineRule="auto"/>
+        <w:ind w:firstLine="709"/>
+        <w:jc w:val="both"/>
+      </w:pPr>
+      <w:r>
+        <w:t>Также важным является проверка корректности вводимых данных</w:t>
+      </w:r>
+      <w:r>
+        <w:t>. Например</w:t>
+      </w:r>
+      <w:r>
+        <w:t xml:space="preserve">, чтобы пользователь, авторизованный под ролью «учитель» не мог выставлять отметки учащимся, которые не изучают данный предмет, а отметки были целочисленными и отвечали диапазону выставляемых отметок (от 1 до 10). </w:t>
+      </w:r>
+    </w:p>
+    <w:p>
+      <w:pPr>
+        <w:pStyle w:val="a6"/>
+        <w:spacing w:after="0"/>
+        <w:ind w:left="0"/>
+        <w:rPr>
+          <w:rFonts w:eastAsiaTheme="majorEastAsia" w:cstheme="majorBidi"/>
+          <w:bCs/>
+          <w:color w:val="000000" w:themeColor="text1"/>
+          <w:szCs w:val="28"/>
+        </w:rPr>
+      </w:pPr>
+      <w:r>
+        <w:t>Таблица 5.</w:t>
+      </w:r>
+      <w:r>
+        <w:t>8</w:t>
+      </w:r>
+      <w:r>
+        <w:t xml:space="preserve"> – Тесты, для п</w:t>
+      </w:r>
+      <w:r>
+        <w:t>роверк</w:t>
+      </w:r>
+      <w:r>
+        <w:t>и</w:t>
+      </w:r>
+      <w:r>
+        <w:t xml:space="preserve"> </w:t>
+      </w:r>
+      <w:r>
+        <w:t>корректности вводимых данных</w:t>
+      </w:r>
+    </w:p>
+    <w:tbl>
+      <w:tblPr>
+        <w:tblStyle w:val="af7"/>
+        <w:tblW w:w="9207" w:type="dxa"/>
+        <w:tblLook w:val="04A0" w:firstRow="1" w:lastRow="0" w:firstColumn="1" w:lastColumn="0" w:noHBand="0" w:noVBand="1"/>
+      </w:tblPr>
+      <w:tblGrid>
+        <w:gridCol w:w="1107"/>
+        <w:gridCol w:w="3442"/>
+        <w:gridCol w:w="3445"/>
+        <w:gridCol w:w="1213"/>
+      </w:tblGrid>
+      <w:tr>
+        <w:trPr>
+          <w:trHeight w:val="1194"/>
+        </w:trPr>
+        <w:tc>
+          <w:tcPr>
+            <w:tcW w:w="1107" w:type="dxa"/>
+            <w:vAlign w:val="center"/>
+          </w:tcPr>
+          <w:p>
+            <w:pPr>
+              <w:pStyle w:val="a1"/>
+              <w:ind w:firstLine="0"/>
+              <w:jc w:val="center"/>
+            </w:pPr>
+            <w:r>
+              <w:t>Номер теста</w:t>
+            </w:r>
+          </w:p>
+        </w:tc>
+        <w:tc>
+          <w:tcPr>
+            <w:tcW w:w="3442" w:type="dxa"/>
+            <w:vAlign w:val="center"/>
+          </w:tcPr>
+          <w:p>
+            <w:pPr>
+              <w:pStyle w:val="a1"/>
+              <w:ind w:firstLine="0"/>
+              <w:jc w:val="center"/>
+            </w:pPr>
+            <w:r>
+              <w:t>Содержание теста</w:t>
+            </w:r>
+          </w:p>
+        </w:tc>
+        <w:tc>
+          <w:tcPr>
+            <w:tcW w:w="3445" w:type="dxa"/>
+            <w:vAlign w:val="center"/>
+          </w:tcPr>
+          <w:p>
+            <w:pPr>
+              <w:pStyle w:val="a1"/>
+              <w:ind w:firstLine="0"/>
+              <w:jc w:val="center"/>
+            </w:pPr>
+            <w:r>
+              <w:t>Ожидаемый результат</w:t>
+            </w:r>
+          </w:p>
+        </w:tc>
+        <w:tc>
+          <w:tcPr>
+            <w:tcW w:w="1213" w:type="dxa"/>
+            <w:vAlign w:val="center"/>
+          </w:tcPr>
+          <w:p>
+            <w:pPr>
+              <w:pStyle w:val="a1"/>
+              <w:ind w:firstLine="0"/>
+              <w:jc w:val="center"/>
+            </w:pPr>
+            <w:r>
+              <w:t>Тест пройден</w:t>
+            </w:r>
+          </w:p>
+        </w:tc>
+      </w:tr>
+      <w:tr>
+        <w:trPr>
+          <w:trHeight w:val="1166"/>
+        </w:trPr>
+        <w:tc>
+          <w:tcPr>
+            <w:tcW w:w="1107" w:type="dxa"/>
+            <w:vAlign w:val="center"/>
+          </w:tcPr>
+          <w:p>
+            <w:pPr>
+              <w:pStyle w:val="a1"/>
+              <w:ind w:firstLine="0"/>
+              <w:jc w:val="center"/>
+            </w:pPr>
+            <w:r>
+              <w:lastRenderedPageBreak/>
+              <w:t>16.</w:t>
+            </w:r>
+          </w:p>
+        </w:tc>
+        <w:tc>
+          <w:tcPr>
+            <w:tcW w:w="3442" w:type="dxa"/>
+            <w:vAlign w:val="center"/>
+          </w:tcPr>
+          <w:p>
+            <w:pPr>
+              <w:pStyle w:val="a1"/>
+              <w:ind w:firstLine="0"/>
+              <w:jc w:val="center"/>
+            </w:pPr>
+            <w:r>
+              <w:t>Корректный в</w:t>
+            </w:r>
+            <w:r>
+              <w:t>вод токена</w:t>
+            </w:r>
+          </w:p>
+        </w:tc>
+        <w:tc>
+          <w:tcPr>
+            <w:tcW w:w="3445" w:type="dxa"/>
+            <w:vAlign w:val="center"/>
+          </w:tcPr>
+          <w:p>
+            <w:pPr>
+              <w:pStyle w:val="a1"/>
+              <w:ind w:firstLine="0"/>
+            </w:pPr>
+            <w:r>
+              <w:t>Отсутствие каких-либо сторонних звуков, сообщений и т.п.</w:t>
+            </w:r>
+          </w:p>
+        </w:tc>
+        <w:tc>
+          <w:tcPr>
+            <w:tcW w:w="1213" w:type="dxa"/>
+            <w:vAlign w:val="center"/>
+          </w:tcPr>
+          <w:p>
+            <w:pPr>
+              <w:pStyle w:val="a1"/>
+              <w:ind w:firstLine="0"/>
+              <w:jc w:val="center"/>
+            </w:pPr>
+            <w:r>
+              <w:t>Да.</w:t>
+            </w:r>
+          </w:p>
+        </w:tc>
+      </w:tr>
+      <w:tr>
+        <w:trPr>
+          <w:trHeight w:val="1166"/>
+        </w:trPr>
+        <w:tc>
+          <w:tcPr>
+            <w:tcW w:w="1107" w:type="dxa"/>
+            <w:vAlign w:val="center"/>
+          </w:tcPr>
+          <w:p>
+            <w:pPr>
+              <w:pStyle w:val="a1"/>
+              <w:ind w:firstLine="0"/>
+              <w:jc w:val="center"/>
+            </w:pPr>
+            <w:r>
+              <w:t>17.</w:t>
+            </w:r>
+          </w:p>
+        </w:tc>
+        <w:tc>
+          <w:tcPr>
+            <w:tcW w:w="3442" w:type="dxa"/>
+            <w:vAlign w:val="center"/>
+          </w:tcPr>
+          <w:p>
+            <w:pPr>
+              <w:pStyle w:val="a1"/>
+              <w:ind w:firstLine="0"/>
+              <w:jc w:val="center"/>
+            </w:pPr>
+            <w:r>
+              <w:t>Корректный ввод полного имени «учащегося», для выставления отметки</w:t>
+            </w:r>
+          </w:p>
+        </w:tc>
+        <w:tc>
+          <w:tcPr>
+            <w:tcW w:w="3445" w:type="dxa"/>
+            <w:vAlign w:val="center"/>
+          </w:tcPr>
+          <w:p>
+            <w:pPr>
+              <w:pStyle w:val="a1"/>
+              <w:ind w:firstLine="0"/>
+            </w:pPr>
+            <w:r>
+              <w:t>Отсутствие каких-либо сторонних звуков, сообщений и т.п.</w:t>
+            </w:r>
+          </w:p>
+        </w:tc>
+        <w:tc>
+          <w:tcPr>
+            <w:tcW w:w="1213" w:type="dxa"/>
+            <w:vAlign w:val="center"/>
+          </w:tcPr>
+          <w:p>
+            <w:pPr>
+              <w:pStyle w:val="a1"/>
+              <w:ind w:firstLine="0"/>
+              <w:jc w:val="center"/>
+            </w:pPr>
+            <w:r>
+              <w:t>Да.</w:t>
+            </w:r>
+          </w:p>
+        </w:tc>
+      </w:tr>
+      <w:tr>
+        <w:trPr>
+          <w:trHeight w:val="1166"/>
+        </w:trPr>
+        <w:tc>
+          <w:tcPr>
+            <w:tcW w:w="1107" w:type="dxa"/>
+            <w:vAlign w:val="center"/>
+          </w:tcPr>
+          <w:p>
+            <w:pPr>
+              <w:pStyle w:val="a1"/>
+              <w:ind w:firstLine="0"/>
+              <w:jc w:val="center"/>
+            </w:pPr>
+            <w:r>
+              <w:t>1</w:t>
+            </w:r>
+            <w:r>
+              <w:t>8</w:t>
+            </w:r>
+            <w:r>
+              <w:t>.</w:t>
+            </w:r>
+          </w:p>
+        </w:tc>
+        <w:tc>
+          <w:tcPr>
+            <w:tcW w:w="3442" w:type="dxa"/>
+            <w:vAlign w:val="center"/>
+          </w:tcPr>
+          <w:p>
+            <w:pPr>
+              <w:pStyle w:val="a1"/>
+              <w:ind w:firstLine="0"/>
+              <w:jc w:val="center"/>
+            </w:pPr>
+            <w:r>
+              <w:t xml:space="preserve">Ввод токена, не предоставленного в базе данных (с ошибкой) </w:t>
+            </w:r>
+          </w:p>
+        </w:tc>
+        <w:tc>
+          <w:tcPr>
+            <w:tcW w:w="3445" w:type="dxa"/>
+            <w:vAlign w:val="center"/>
+          </w:tcPr>
+          <w:p>
+            <w:pPr>
+              <w:pStyle w:val="a1"/>
+              <w:ind w:firstLine="0"/>
+            </w:pPr>
+            <w:r>
+              <w:t xml:space="preserve">Звук системной ошибки </w:t>
+            </w:r>
+            <w:r>
+              <w:rPr>
+                <w:lang w:val="en-US"/>
+              </w:rPr>
+              <w:t>Windows</w:t>
+            </w:r>
+            <w:r>
+              <w:t xml:space="preserve">, </w:t>
+            </w:r>
+            <w:r>
+              <w:t xml:space="preserve">сообщение об </w:t>
+            </w:r>
+            <w:r>
+              <w:t>отсутствии таких данных в базе данных</w:t>
+            </w:r>
+            <w:r>
+              <w:t>.</w:t>
+            </w:r>
+          </w:p>
+        </w:tc>
+        <w:tc>
+          <w:tcPr>
+            <w:tcW w:w="1213" w:type="dxa"/>
+            <w:vAlign w:val="center"/>
+          </w:tcPr>
+          <w:p>
+            <w:pPr>
+              <w:pStyle w:val="a1"/>
+              <w:ind w:firstLine="0"/>
+              <w:jc w:val="center"/>
+            </w:pPr>
+            <w:r>
+              <w:t>Да.</w:t>
+            </w:r>
+          </w:p>
+        </w:tc>
+      </w:tr>
+      <w:tr>
+        <w:trPr>
+          <w:trHeight w:val="1166"/>
+        </w:trPr>
+        <w:tc>
+          <w:tcPr>
+            <w:tcW w:w="1107" w:type="dxa"/>
+            <w:vAlign w:val="center"/>
+          </w:tcPr>
+          <w:p>
+            <w:pPr>
+              <w:pStyle w:val="a1"/>
+              <w:ind w:firstLine="0"/>
+              <w:jc w:val="center"/>
+            </w:pPr>
+            <w:r>
+              <w:t>1</w:t>
+            </w:r>
+            <w:r>
+              <w:t>9</w:t>
+            </w:r>
+            <w:r>
+              <w:t>.</w:t>
+            </w:r>
+          </w:p>
+        </w:tc>
+        <w:tc>
+          <w:tcPr>
+            <w:tcW w:w="3442" w:type="dxa"/>
+            <w:vAlign w:val="center"/>
+          </w:tcPr>
+          <w:p>
+            <w:pPr>
+              <w:pStyle w:val="a1"/>
+              <w:ind w:firstLine="0"/>
+              <w:jc w:val="center"/>
+            </w:pPr>
+            <w:r>
+              <w:t>При выставлении отметки «учащемуся» использование запрещенных символов в графе отметка</w:t>
+            </w:r>
+          </w:p>
+          <w:p>
+            <w:pPr>
+              <w:pStyle w:val="a1"/>
+              <w:ind w:firstLine="0"/>
+              <w:jc w:val="center"/>
+            </w:pPr>
+            <w:r>
+              <w:t xml:space="preserve"> («-5», «0», «15», «А»)</w:t>
+            </w:r>
+          </w:p>
+        </w:tc>
+        <w:tc>
+          <w:tcPr>
+            <w:tcW w:w="3445" w:type="dxa"/>
+            <w:vAlign w:val="center"/>
+          </w:tcPr>
+          <w:p>
+            <w:pPr>
+              <w:pStyle w:val="a1"/>
+              <w:ind w:firstLine="0"/>
+            </w:pPr>
+            <w:r>
+              <w:t xml:space="preserve">Звук системной ошибки </w:t>
+            </w:r>
+            <w:r>
+              <w:rPr>
+                <w:lang w:val="en-US"/>
+              </w:rPr>
+              <w:t>Windows</w:t>
+            </w:r>
+            <w:r>
+              <w:t xml:space="preserve">, </w:t>
+            </w:r>
+            <w:r>
+              <w:t xml:space="preserve">сообщение об </w:t>
+            </w:r>
+            <w:r>
+              <w:t>ошибке: «Отметка должна быть целочисленным значением из диапазона: «1-10»</w:t>
+            </w:r>
+          </w:p>
+        </w:tc>
+        <w:tc>
+          <w:tcPr>
+            <w:tcW w:w="1213" w:type="dxa"/>
+            <w:vAlign w:val="center"/>
+          </w:tcPr>
+          <w:p>
+            <w:pPr>
+              <w:pStyle w:val="a1"/>
+              <w:ind w:firstLine="0"/>
+              <w:jc w:val="center"/>
+            </w:pPr>
+            <w:r>
+              <w:t>Да.</w:t>
+            </w:r>
+          </w:p>
+        </w:tc>
+      </w:tr>
+      <w:tr>
+        <w:trPr>
+          <w:trHeight w:val="1166"/>
+        </w:trPr>
+        <w:tc>
+          <w:tcPr>
+            <w:tcW w:w="1107" w:type="dxa"/>
+            <w:vAlign w:val="center"/>
+          </w:tcPr>
+          <w:p>
+            <w:pPr>
+              <w:pStyle w:val="a1"/>
+              <w:ind w:firstLine="0"/>
+              <w:jc w:val="center"/>
+            </w:pPr>
+            <w:r>
+              <w:t>20.</w:t>
+            </w:r>
+          </w:p>
+        </w:tc>
+        <w:tc>
+          <w:tcPr>
+            <w:tcW w:w="3442" w:type="dxa"/>
+            <w:vAlign w:val="center"/>
+          </w:tcPr>
+          <w:p>
+            <w:pPr>
+              <w:pStyle w:val="a1"/>
+              <w:ind w:firstLine="0"/>
+              <w:jc w:val="center"/>
+            </w:pPr>
+            <w:r>
+              <w:t>Ввод полного имени «учащегося» с ошибкой, при выставлении отметки</w:t>
+            </w:r>
+          </w:p>
+        </w:tc>
+        <w:tc>
+          <w:tcPr>
+            <w:tcW w:w="3445" w:type="dxa"/>
+            <w:vAlign w:val="center"/>
+          </w:tcPr>
+          <w:p>
+            <w:pPr>
+              <w:pStyle w:val="a1"/>
+              <w:ind w:firstLine="0"/>
+            </w:pPr>
+            <w:r>
+              <w:t xml:space="preserve">Звук системной ошибки </w:t>
+            </w:r>
+            <w:r>
+              <w:rPr>
+                <w:lang w:val="en-US"/>
+              </w:rPr>
+              <w:t>Windows</w:t>
+            </w:r>
+            <w:r>
+              <w:t xml:space="preserve">, </w:t>
+            </w:r>
+            <w:r>
+              <w:t xml:space="preserve">сообщение об отсутствии </w:t>
+            </w:r>
+            <w:r>
+              <w:t xml:space="preserve">«учащегося» с таким полным именем </w:t>
+            </w:r>
+            <w:r>
+              <w:t>в базе данных.</w:t>
+            </w:r>
+          </w:p>
+        </w:tc>
+        <w:tc>
+          <w:tcPr>
+            <w:tcW w:w="1213" w:type="dxa"/>
+            <w:vAlign w:val="center"/>
+          </w:tcPr>
+          <w:p>
+            <w:pPr>
+              <w:pStyle w:val="a1"/>
+              <w:ind w:firstLine="0"/>
+              <w:jc w:val="center"/>
+            </w:pPr>
+            <w:r>
+              <w:t>Да.</w:t>
+            </w:r>
+          </w:p>
+        </w:tc>
+      </w:tr>
+    </w:tbl>
+    <w:p>
+      <w:pPr>
+        <w:spacing w:after="160" w:line="259" w:lineRule="auto"/>
+        <w:ind w:firstLine="709"/>
+        <w:jc w:val="both"/>
+      </w:pPr>
+    </w:p>
+    <w:p>
+      <w:pPr>
         <w:pStyle w:val="a1"/>
-      </w:pPr>
+        <w:ind w:firstLine="0"/>
+        <w:jc w:val="center"/>
+        <w:rPr>
+          <w:lang w:val="en-US"/>
+        </w:rPr>
+      </w:pPr>
+      <w:r>
+        <w:rPr>
+          <w:noProof/>
+        </w:rPr>
+        <w:drawing>
+          <wp:inline distT="0" distB="0" distL="0" distR="0" wp14:anchorId="7CFA7D4C" wp14:editId="30A5BFDA">
+            <wp:extent cx="2695575" cy="1276350"/>
+            <wp:effectExtent l="0" t="0" r="9525" b="0"/>
+            <wp:docPr id="27" name="Рисунок 27"/>
+            <wp:cNvGraphicFramePr>
+              <a:graphicFrameLocks xmlns:a="http://schemas.openxmlformats.org/drawingml/2006/main" noChangeAspect="1"/>
+            </wp:cNvGraphicFramePr>
+            <a:graphic xmlns:a="http://schemas.openxmlformats.org/drawingml/2006/main">
+              <a:graphicData uri="http://schemas.openxmlformats.org/drawingml/2006/picture">
+                <pic:pic xmlns:pic="http://schemas.openxmlformats.org/drawingml/2006/picture">
+                  <pic:nvPicPr>
+                    <pic:cNvPr id="1" name=""/>
+                    <pic:cNvPicPr/>
+                  </pic:nvPicPr>
+                  <pic:blipFill>
+                    <a:blip r:embed="rId18"/>
+                    <a:stretch>
+                      <a:fillRect/>
+                    </a:stretch>
+                  </pic:blipFill>
+                  <pic:spPr>
+                    <a:xfrm>
+                      <a:off x="0" y="0"/>
+                      <a:ext cx="2695575" cy="1276350"/>
+                    </a:xfrm>
+                    <a:prstGeom prst="rect">
+                      <a:avLst/>
+                    </a:prstGeom>
+                  </pic:spPr>
+                </pic:pic>
+              </a:graphicData>
+            </a:graphic>
+          </wp:inline>
+        </w:drawing>
+      </w:r>
+    </w:p>
+    <w:p>
+      <w:pPr>
+        <w:pStyle w:val="a1"/>
+        <w:ind w:firstLine="0"/>
+        <w:jc w:val="center"/>
+        <w:rPr>
+          <w:lang w:val="en-US"/>
+        </w:rPr>
+      </w:pPr>
+    </w:p>
+    <w:p>
+      <w:pPr>
+        <w:pStyle w:val="a6"/>
+        <w:ind w:left="0"/>
+        <w:jc w:val="center"/>
+        <w:rPr>
+          <w:rFonts w:cs="Times New Roman"/>
+          <w:color w:val="000000"/>
+          <w:szCs w:val="28"/>
+          <w:lang w:val="en-US"/>
+        </w:rPr>
+      </w:pPr>
+      <w:r>
+        <w:rPr>
+          <w:rFonts w:cs="Times New Roman"/>
+          <w:color w:val="000000"/>
+          <w:szCs w:val="28"/>
+        </w:rPr>
+        <w:t xml:space="preserve">Рисунок </w:t>
+      </w:r>
+      <w:r>
+        <w:rPr>
+          <w:rFonts w:cs="Times New Roman"/>
+          <w:color w:val="000000"/>
+          <w:szCs w:val="28"/>
+        </w:rPr>
+        <w:t>5</w:t>
+      </w:r>
+      <w:r>
+        <w:rPr>
+          <w:rFonts w:cs="Times New Roman"/>
+          <w:color w:val="000000"/>
+          <w:szCs w:val="28"/>
+        </w:rPr>
+        <w:t>.</w:t>
+      </w:r>
+      <w:r>
+        <w:rPr>
+          <w:rFonts w:cs="Times New Roman"/>
+          <w:color w:val="000000"/>
+          <w:szCs w:val="28"/>
+          <w:lang w:val="en-US"/>
+        </w:rPr>
+        <w:t>8</w:t>
+      </w:r>
+      <w:r>
+        <w:rPr>
+          <w:rFonts w:cs="Times New Roman"/>
+          <w:color w:val="000000"/>
+          <w:szCs w:val="28"/>
+        </w:rPr>
+        <w:t xml:space="preserve"> – </w:t>
+      </w:r>
+      <w:r>
+        <w:rPr>
+          <w:rFonts w:cs="Times New Roman"/>
+          <w:color w:val="000000"/>
+          <w:szCs w:val="28"/>
+        </w:rPr>
+        <w:t>Результат выполнения тест</w:t>
+      </w:r>
+      <w:r>
+        <w:rPr>
+          <w:rFonts w:cs="Times New Roman"/>
+          <w:color w:val="000000"/>
+          <w:szCs w:val="28"/>
+        </w:rPr>
+        <w:t>а</w:t>
+      </w:r>
+      <w:r>
+        <w:rPr>
+          <w:rFonts w:cs="Times New Roman"/>
+          <w:color w:val="000000"/>
+          <w:szCs w:val="28"/>
+        </w:rPr>
+        <w:t xml:space="preserve"> №</w:t>
+      </w:r>
+      <w:r>
+        <w:rPr>
+          <w:rFonts w:cs="Times New Roman"/>
+          <w:color w:val="000000"/>
+          <w:szCs w:val="28"/>
+          <w:lang w:val="en-US"/>
+        </w:rPr>
+        <w:t>18</w:t>
+      </w:r>
+    </w:p>
+    <w:p>
+      <w:pPr>
+        <w:pStyle w:val="a6"/>
+        <w:ind w:left="0"/>
+        <w:jc w:val="center"/>
+        <w:rPr>
+          <w:rFonts w:cs="Times New Roman"/>
+          <w:color w:val="000000"/>
+          <w:szCs w:val="28"/>
+          <w:lang w:val="en-US"/>
+        </w:rPr>
+      </w:pPr>
+    </w:p>
+    <w:p>
+      <w:pPr>
+        <w:jc w:val="both"/>
+      </w:pPr>
+      <w:r>
+        <w:rPr>
+          <w:lang w:val="en-US"/>
+        </w:rPr>
+        <w:t xml:space="preserve">   </w:t>
+      </w:r>
+      <w:r>
+        <w:t>а)</w:t>
+      </w:r>
+      <w:r>
+        <w:tab/>
+      </w:r>
+      <w:r>
+        <w:tab/>
+      </w:r>
+      <w:r>
+        <w:tab/>
+      </w:r>
+      <w:r>
+        <w:tab/>
+      </w:r>
+      <w:r>
+        <w:tab/>
+        <w:t xml:space="preserve">                 б)</w:t>
+      </w:r>
+    </w:p>
+    <w:p>
+      <w:pPr>
+        <w:pStyle w:val="a1"/>
+        <w:ind w:firstLine="0"/>
+        <w:jc w:val="left"/>
+        <w:rPr>
+          <w:lang w:val="en-US"/>
+        </w:rPr>
+      </w:pPr>
+      <w:r>
+        <w:rPr>
+          <w:noProof/>
+        </w:rPr>
+        <w:drawing>
+          <wp:inline distT="0" distB="0" distL="0" distR="0" wp14:anchorId="310523BE" wp14:editId="645AD348">
+            <wp:extent cx="2979686" cy="1278294"/>
+            <wp:effectExtent l="0" t="0" r="0" b="0"/>
+            <wp:docPr id="29" name="Рисунок 29"/>
+            <wp:cNvGraphicFramePr>
+              <a:graphicFrameLocks xmlns:a="http://schemas.openxmlformats.org/drawingml/2006/main" noChangeAspect="1"/>
+            </wp:cNvGraphicFramePr>
+            <a:graphic xmlns:a="http://schemas.openxmlformats.org/drawingml/2006/main">
+              <a:graphicData uri="http://schemas.openxmlformats.org/drawingml/2006/picture">
+                <pic:pic xmlns:pic="http://schemas.openxmlformats.org/drawingml/2006/picture">
+                  <pic:nvPicPr>
+                    <pic:cNvPr id="1" name=""/>
+                    <pic:cNvPicPr/>
+                  </pic:nvPicPr>
+                  <pic:blipFill>
+                    <a:blip r:embed="rId19"/>
+                    <a:stretch>
+                      <a:fillRect/>
+                    </a:stretch>
+                  </pic:blipFill>
+                  <pic:spPr>
+                    <a:xfrm>
+                      <a:off x="0" y="0"/>
+                      <a:ext cx="3028669" cy="1299308"/>
+                    </a:xfrm>
+                    <a:prstGeom prst="rect">
+                      <a:avLst/>
+                    </a:prstGeom>
+                  </pic:spPr>
+                </pic:pic>
+              </a:graphicData>
+            </a:graphic>
+          </wp:inline>
+        </w:drawing>
+      </w:r>
+      <w:r>
+        <w:rPr>
+          <w:noProof/>
+        </w:rPr>
+        <w:drawing>
+          <wp:inline distT="0" distB="0" distL="0" distR="0" wp14:anchorId="7FBAEA75" wp14:editId="6294B53C">
+            <wp:extent cx="2907573" cy="1259633"/>
+            <wp:effectExtent l="0" t="0" r="7620" b="0"/>
+            <wp:docPr id="28" name="Рисунок 28"/>
+            <wp:cNvGraphicFramePr>
+              <a:graphicFrameLocks xmlns:a="http://schemas.openxmlformats.org/drawingml/2006/main" noChangeAspect="1"/>
+            </wp:cNvGraphicFramePr>
+            <a:graphic xmlns:a="http://schemas.openxmlformats.org/drawingml/2006/main">
+              <a:graphicData uri="http://schemas.openxmlformats.org/drawingml/2006/picture">
+                <pic:pic xmlns:pic="http://schemas.openxmlformats.org/drawingml/2006/picture">
+                  <pic:nvPicPr>
+                    <pic:cNvPr id="1" name=""/>
+                    <pic:cNvPicPr/>
+                  </pic:nvPicPr>
+                  <pic:blipFill>
+                    <a:blip r:embed="rId20"/>
+                    <a:stretch>
+                      <a:fillRect/>
+                    </a:stretch>
+                  </pic:blipFill>
+                  <pic:spPr>
+                    <a:xfrm>
+                      <a:off x="0" y="0"/>
+                      <a:ext cx="3024995" cy="1310503"/>
+                    </a:xfrm>
+                    <a:prstGeom prst="rect">
+                      <a:avLst/>
+                    </a:prstGeom>
+                  </pic:spPr>
+                </pic:pic>
+              </a:graphicData>
+            </a:graphic>
+          </wp:inline>
+        </w:drawing>
+      </w:r>
+    </w:p>
+    <w:p>
+      <w:pPr>
+        <w:pStyle w:val="a1"/>
+        <w:ind w:firstLine="0"/>
+        <w:jc w:val="left"/>
+        <w:rPr>
+          <w:lang w:val="en-US"/>
+        </w:rPr>
+      </w:pPr>
+    </w:p>
+    <w:p>
+      <w:pPr>
+        <w:pStyle w:val="a6"/>
+        <w:ind w:left="0"/>
+        <w:jc w:val="center"/>
+        <w:rPr>
+          <w:rFonts w:cs="Times New Roman"/>
+          <w:color w:val="000000"/>
+          <w:szCs w:val="28"/>
+        </w:rPr>
+      </w:pPr>
+      <w:r>
+        <w:rPr>
+          <w:rFonts w:cs="Times New Roman"/>
+          <w:color w:val="000000"/>
+          <w:szCs w:val="28"/>
+        </w:rPr>
+        <w:t xml:space="preserve">Рисунок </w:t>
+      </w:r>
+      <w:r>
+        <w:rPr>
+          <w:rFonts w:cs="Times New Roman"/>
+          <w:color w:val="000000"/>
+          <w:szCs w:val="28"/>
+        </w:rPr>
+        <w:t>5</w:t>
+      </w:r>
+      <w:r>
+        <w:rPr>
+          <w:rFonts w:cs="Times New Roman"/>
+          <w:color w:val="000000"/>
+          <w:szCs w:val="28"/>
+        </w:rPr>
+        <w:t>.</w:t>
+      </w:r>
+      <w:r>
+        <w:rPr>
+          <w:rFonts w:cs="Times New Roman"/>
+          <w:color w:val="000000"/>
+          <w:szCs w:val="28"/>
+        </w:rPr>
+        <w:t>9</w:t>
+      </w:r>
+      <w:r>
+        <w:rPr>
+          <w:rFonts w:cs="Times New Roman"/>
+          <w:color w:val="000000"/>
+          <w:szCs w:val="28"/>
+        </w:rPr>
+        <w:t xml:space="preserve"> – </w:t>
+      </w:r>
+      <w:r>
+        <w:rPr>
+          <w:rFonts w:cs="Times New Roman"/>
+          <w:color w:val="000000"/>
+          <w:szCs w:val="28"/>
+        </w:rPr>
+        <w:t>Результаты выполнения тестов</w:t>
+      </w:r>
+      <w:r>
+        <w:rPr>
+          <w:rFonts w:cs="Times New Roman"/>
+          <w:color w:val="000000"/>
+          <w:szCs w:val="28"/>
+        </w:rPr>
+        <w:t>:</w:t>
+      </w:r>
+    </w:p>
+    <w:p>
+      <w:pPr>
+        <w:pStyle w:val="a6"/>
+        <w:ind w:left="0"/>
+        <w:jc w:val="center"/>
+        <w:rPr>
+          <w:rFonts w:eastAsiaTheme="majorEastAsia" w:cstheme="majorBidi"/>
+          <w:bCs/>
+          <w:color w:val="000000" w:themeColor="text1"/>
+          <w:szCs w:val="28"/>
+        </w:rPr>
+      </w:pPr>
+      <w:r>
+        <w:rPr>
+          <w:rFonts w:cs="Times New Roman"/>
+          <w:color w:val="000000"/>
+          <w:szCs w:val="28"/>
+        </w:rPr>
+        <w:t xml:space="preserve">а – </w:t>
+      </w:r>
+      <w:r>
+        <w:rPr>
+          <w:rFonts w:cs="Times New Roman"/>
+          <w:color w:val="000000"/>
+          <w:szCs w:val="28"/>
+        </w:rPr>
+        <w:t>№</w:t>
+      </w:r>
+      <w:r>
+        <w:rPr>
+          <w:rFonts w:cs="Times New Roman"/>
+          <w:color w:val="000000"/>
+          <w:szCs w:val="28"/>
+        </w:rPr>
+        <w:t>1</w:t>
+      </w:r>
+      <w:r>
+        <w:rPr>
+          <w:rFonts w:cs="Times New Roman"/>
+          <w:color w:val="000000"/>
+          <w:szCs w:val="28"/>
+        </w:rPr>
+        <w:t>9</w:t>
+      </w:r>
+      <w:r>
+        <w:rPr>
+          <w:rFonts w:cs="Times New Roman"/>
+          <w:color w:val="000000"/>
+          <w:szCs w:val="28"/>
+        </w:rPr>
+        <w:t>; б –</w:t>
+      </w:r>
+      <w:r>
+        <w:rPr>
+          <w:rFonts w:cs="Times New Roman"/>
+          <w:color w:val="000000"/>
+          <w:szCs w:val="28"/>
+        </w:rPr>
+        <w:t xml:space="preserve"> №</w:t>
+      </w:r>
+      <w:r>
+        <w:rPr>
+          <w:rFonts w:cs="Times New Roman"/>
+          <w:color w:val="000000"/>
+          <w:szCs w:val="28"/>
+        </w:rPr>
+        <w:t>20</w:t>
+      </w:r>
+      <w:bookmarkStart w:id="2" w:name="_GoBack"/>
+      <w:bookmarkEnd w:id="2"/>
     </w:p>
     <w:sectPr>
       <w:pgSz w:w="11906" w:h="16838"/>
@@ -6362,7 +9032,7 @@
 </file>
 
 <file path=customXml/itemProps1.xml><?xml version="1.0" encoding="utf-8"?>
-<ds:datastoreItem xmlns:ds="http://schemas.openxmlformats.org/officeDocument/2006/customXml" ds:itemID="{68DA7DA4-12F1-4279-8206-FBC58B48ABDF}">
+<ds:datastoreItem xmlns:ds="http://schemas.openxmlformats.org/officeDocument/2006/customXml" ds:itemID="{342910F1-CFED-4660-AC9A-F699C87DA017}">
   <ds:schemaRefs>
     <ds:schemaRef ds:uri="http://schemas.openxmlformats.org/officeDocument/2006/bibliography"/>
   </ds:schemaRefs>

</xml_diff>